<commit_message>
Static file and filter extension
</commit_message>
<xml_diff>
--- a/docs.docx
+++ b/docs.docx
@@ -2391,16 +2391,402 @@
       </w:r>
       <w:proofErr w:type="spellEnd"/>
       <w:r>
-        <w:t xml:space="preserve"> esta disponible para toda la app(index.js) pero si la quisiera en un solo archivo también lo muevo</w:t>
-      </w:r>
-      <w:r>
-        <w:t>(en este caso solo lo ocupo en index.route.js)</w:t>
-      </w:r>
+        <w:t xml:space="preserve"> esta disponible para toda la app(index.js) pero si la quisiera en un solo archivo también lo </w:t>
+      </w:r>
+      <w:proofErr w:type="gramStart"/>
+      <w:r>
+        <w:t>muevo</w:t>
+      </w:r>
+      <w:r>
+        <w:t>(</w:t>
+      </w:r>
+      <w:proofErr w:type="gramEnd"/>
+      <w:r>
+        <w:t>en este caso solo lo ocupo en index.route.js)</w:t>
+      </w:r>
+    </w:p>
+    <w:p/>
+    <w:p>
+      <w:pPr>
+        <w:pStyle w:val="Heading2"/>
+      </w:pPr>
+      <w:proofErr w:type="spellStart"/>
+      <w:r>
+        <w:t>Static</w:t>
+      </w:r>
+      <w:proofErr w:type="spellEnd"/>
+      <w:r>
+        <w:t xml:space="preserve"> Files</w:t>
+      </w:r>
+    </w:p>
+    <w:p/>
+    <w:p>
+      <w:r>
+        <w:t xml:space="preserve">Ahora quiero acceder a esas imágenes para ello configuro mi </w:t>
+      </w:r>
+      <w:proofErr w:type="spellStart"/>
+      <w:r>
+        <w:t>static</w:t>
+      </w:r>
+      <w:proofErr w:type="spellEnd"/>
+      <w:r>
+        <w:t xml:space="preserve"> files,</w:t>
+      </w:r>
+    </w:p>
+    <w:p>
+      <w:pPr>
+        <w:shd w:val="clear" w:color="auto" w:fill="1E1E1E"/>
+        <w:spacing w:after="0" w:line="285" w:lineRule="atLeast"/>
+        <w:rPr>
+          <w:rFonts w:ascii="Consolas" w:eastAsia="Times New Roman" w:hAnsi="Consolas" w:cs="Times New Roman"/>
+          <w:color w:val="D4D4D4"/>
+          <w:sz w:val="21"/>
+          <w:szCs w:val="21"/>
+          <w:lang w:eastAsia="es-NI"/>
+        </w:rPr>
+      </w:pPr>
+      <w:r>
+        <w:rPr>
+          <w:rFonts w:ascii="Consolas" w:eastAsia="Times New Roman" w:hAnsi="Consolas" w:cs="Times New Roman"/>
+          <w:color w:val="6A9955"/>
+          <w:sz w:val="21"/>
+          <w:szCs w:val="21"/>
+          <w:lang w:eastAsia="es-NI"/>
+        </w:rPr>
+        <w:t>//STATIC FILES</w:t>
+      </w:r>
+    </w:p>
+    <w:p>
+      <w:pPr>
+        <w:shd w:val="clear" w:color="auto" w:fill="1E1E1E"/>
+        <w:spacing w:after="0" w:line="285" w:lineRule="atLeast"/>
+        <w:rPr>
+          <w:rFonts w:ascii="Consolas" w:eastAsia="Times New Roman" w:hAnsi="Consolas" w:cs="Times New Roman"/>
+          <w:color w:val="D4D4D4"/>
+          <w:sz w:val="21"/>
+          <w:szCs w:val="21"/>
+          <w:lang w:eastAsia="es-NI"/>
+        </w:rPr>
+      </w:pPr>
+      <w:r>
+        <w:rPr>
+          <w:rFonts w:ascii="Consolas" w:eastAsia="Times New Roman" w:hAnsi="Consolas" w:cs="Times New Roman"/>
+          <w:color w:val="6A9955"/>
+          <w:sz w:val="21"/>
+          <w:szCs w:val="21"/>
+          <w:lang w:eastAsia="es-NI"/>
+        </w:rPr>
+        <w:t xml:space="preserve">//desde el </w:t>
+      </w:r>
+      <w:proofErr w:type="gramStart"/>
+      <w:r>
+        <w:rPr>
+          <w:rFonts w:ascii="Consolas" w:eastAsia="Times New Roman" w:hAnsi="Consolas" w:cs="Times New Roman"/>
+          <w:color w:val="6A9955"/>
+          <w:sz w:val="21"/>
+          <w:szCs w:val="21"/>
+          <w:lang w:eastAsia="es-NI"/>
+        </w:rPr>
+        <w:t>navegador :</w:t>
+      </w:r>
+      <w:proofErr w:type="gramEnd"/>
+      <w:r>
+        <w:rPr>
+          <w:rFonts w:ascii="Consolas" w:eastAsia="Times New Roman" w:hAnsi="Consolas" w:cs="Times New Roman"/>
+          <w:color w:val="6A9955"/>
+          <w:sz w:val="21"/>
+          <w:szCs w:val="21"/>
+          <w:lang w:eastAsia="es-NI"/>
+        </w:rPr>
+        <w:t>3000/</w:t>
+      </w:r>
+      <w:proofErr w:type="spellStart"/>
+      <w:r>
+        <w:rPr>
+          <w:rFonts w:ascii="Consolas" w:eastAsia="Times New Roman" w:hAnsi="Consolas" w:cs="Times New Roman"/>
+          <w:color w:val="6A9955"/>
+          <w:sz w:val="21"/>
+          <w:szCs w:val="21"/>
+          <w:lang w:eastAsia="es-NI"/>
+        </w:rPr>
+        <w:t>images</w:t>
+      </w:r>
+      <w:proofErr w:type="spellEnd"/>
+      <w:r>
+        <w:rPr>
+          <w:rFonts w:ascii="Consolas" w:eastAsia="Times New Roman" w:hAnsi="Consolas" w:cs="Times New Roman"/>
+          <w:color w:val="6A9955"/>
+          <w:sz w:val="21"/>
+          <w:szCs w:val="21"/>
+          <w:lang w:eastAsia="es-NI"/>
+        </w:rPr>
+        <w:t>/</w:t>
+      </w:r>
+      <w:proofErr w:type="spellStart"/>
+      <w:r>
+        <w:rPr>
+          <w:rFonts w:ascii="Consolas" w:eastAsia="Times New Roman" w:hAnsi="Consolas" w:cs="Times New Roman"/>
+          <w:color w:val="6A9955"/>
+          <w:sz w:val="21"/>
+          <w:szCs w:val="21"/>
+          <w:lang w:eastAsia="es-NI"/>
+        </w:rPr>
+        <w:t>cualquier_img.ext</w:t>
+      </w:r>
+      <w:proofErr w:type="spellEnd"/>
+    </w:p>
+    <w:p>
+      <w:pPr>
+        <w:shd w:val="clear" w:color="auto" w:fill="1E1E1E"/>
+        <w:spacing w:after="0" w:line="285" w:lineRule="atLeast"/>
+        <w:rPr>
+          <w:rFonts w:ascii="Consolas" w:eastAsia="Times New Roman" w:hAnsi="Consolas" w:cs="Times New Roman"/>
+          <w:color w:val="D4D4D4"/>
+          <w:sz w:val="21"/>
+          <w:szCs w:val="21"/>
+          <w:lang w:val="en-US" w:eastAsia="es-NI"/>
+        </w:rPr>
+      </w:pPr>
+      <w:proofErr w:type="spellStart"/>
+      <w:r>
+        <w:rPr>
+          <w:rFonts w:ascii="Consolas" w:eastAsia="Times New Roman" w:hAnsi="Consolas" w:cs="Times New Roman"/>
+          <w:color w:val="9CDCFE"/>
+          <w:sz w:val="21"/>
+          <w:szCs w:val="21"/>
+          <w:lang w:val="en-US" w:eastAsia="es-NI"/>
+        </w:rPr>
+        <w:t>app</w:t>
+      </w:r>
+      <w:r>
+        <w:rPr>
+          <w:rFonts w:ascii="Consolas" w:eastAsia="Times New Roman" w:hAnsi="Consolas" w:cs="Times New Roman"/>
+          <w:color w:val="D4D4D4"/>
+          <w:sz w:val="21"/>
+          <w:szCs w:val="21"/>
+          <w:lang w:val="en-US" w:eastAsia="es-NI"/>
+        </w:rPr>
+        <w:t>.</w:t>
+      </w:r>
+      <w:r>
+        <w:rPr>
+          <w:rFonts w:ascii="Consolas" w:eastAsia="Times New Roman" w:hAnsi="Consolas" w:cs="Times New Roman"/>
+          <w:color w:val="DCDCAA"/>
+          <w:sz w:val="21"/>
+          <w:szCs w:val="21"/>
+          <w:lang w:val="en-US" w:eastAsia="es-NI"/>
+        </w:rPr>
+        <w:t>use</w:t>
+      </w:r>
+      <w:proofErr w:type="spellEnd"/>
+      <w:r>
+        <w:rPr>
+          <w:rFonts w:ascii="Consolas" w:eastAsia="Times New Roman" w:hAnsi="Consolas" w:cs="Times New Roman"/>
+          <w:color w:val="D4D4D4"/>
+          <w:sz w:val="21"/>
+          <w:szCs w:val="21"/>
+          <w:lang w:val="en-US" w:eastAsia="es-NI"/>
+        </w:rPr>
+        <w:t>(</w:t>
+      </w:r>
+      <w:proofErr w:type="spellStart"/>
+      <w:proofErr w:type="gramStart"/>
+      <w:r>
+        <w:rPr>
+          <w:rFonts w:ascii="Consolas" w:eastAsia="Times New Roman" w:hAnsi="Consolas" w:cs="Times New Roman"/>
+          <w:color w:val="9CDCFE"/>
+          <w:sz w:val="21"/>
+          <w:szCs w:val="21"/>
+          <w:lang w:val="en-US" w:eastAsia="es-NI"/>
+        </w:rPr>
+        <w:t>express</w:t>
+      </w:r>
+      <w:r>
+        <w:rPr>
+          <w:rFonts w:ascii="Consolas" w:eastAsia="Times New Roman" w:hAnsi="Consolas" w:cs="Times New Roman"/>
+          <w:color w:val="D4D4D4"/>
+          <w:sz w:val="21"/>
+          <w:szCs w:val="21"/>
+          <w:lang w:val="en-US" w:eastAsia="es-NI"/>
+        </w:rPr>
+        <w:t>.</w:t>
+      </w:r>
+      <w:r>
+        <w:rPr>
+          <w:rFonts w:ascii="Consolas" w:eastAsia="Times New Roman" w:hAnsi="Consolas" w:cs="Times New Roman"/>
+          <w:color w:val="DCDCAA"/>
+          <w:sz w:val="21"/>
+          <w:szCs w:val="21"/>
+          <w:lang w:val="en-US" w:eastAsia="es-NI"/>
+        </w:rPr>
+        <w:t>static</w:t>
+      </w:r>
+      <w:proofErr w:type="spellEnd"/>
+      <w:proofErr w:type="gramEnd"/>
+      <w:r>
+        <w:rPr>
+          <w:rFonts w:ascii="Consolas" w:eastAsia="Times New Roman" w:hAnsi="Consolas" w:cs="Times New Roman"/>
+          <w:color w:val="D4D4D4"/>
+          <w:sz w:val="21"/>
+          <w:szCs w:val="21"/>
+          <w:lang w:val="en-US" w:eastAsia="es-NI"/>
+        </w:rPr>
+        <w:t>(</w:t>
+      </w:r>
+      <w:proofErr w:type="spellStart"/>
+      <w:r>
+        <w:rPr>
+          <w:rFonts w:ascii="Consolas" w:eastAsia="Times New Roman" w:hAnsi="Consolas" w:cs="Times New Roman"/>
+          <w:color w:val="9CDCFE"/>
+          <w:sz w:val="21"/>
+          <w:szCs w:val="21"/>
+          <w:lang w:val="en-US" w:eastAsia="es-NI"/>
+        </w:rPr>
+        <w:t>path</w:t>
+      </w:r>
+      <w:r>
+        <w:rPr>
+          <w:rFonts w:ascii="Consolas" w:eastAsia="Times New Roman" w:hAnsi="Consolas" w:cs="Times New Roman"/>
+          <w:color w:val="D4D4D4"/>
+          <w:sz w:val="21"/>
+          <w:szCs w:val="21"/>
+          <w:lang w:val="en-US" w:eastAsia="es-NI"/>
+        </w:rPr>
+        <w:t>.</w:t>
+      </w:r>
+      <w:r>
+        <w:rPr>
+          <w:rFonts w:ascii="Consolas" w:eastAsia="Times New Roman" w:hAnsi="Consolas" w:cs="Times New Roman"/>
+          <w:color w:val="DCDCAA"/>
+          <w:sz w:val="21"/>
+          <w:szCs w:val="21"/>
+          <w:lang w:val="en-US" w:eastAsia="es-NI"/>
+        </w:rPr>
+        <w:t>join</w:t>
+      </w:r>
+      <w:proofErr w:type="spellEnd"/>
+      <w:r>
+        <w:rPr>
+          <w:rFonts w:ascii="Consolas" w:eastAsia="Times New Roman" w:hAnsi="Consolas" w:cs="Times New Roman"/>
+          <w:color w:val="D4D4D4"/>
+          <w:sz w:val="21"/>
+          <w:szCs w:val="21"/>
+          <w:lang w:val="en-US" w:eastAsia="es-NI"/>
+        </w:rPr>
+        <w:t>(</w:t>
+      </w:r>
+      <w:r>
+        <w:rPr>
+          <w:rFonts w:ascii="Consolas" w:eastAsia="Times New Roman" w:hAnsi="Consolas" w:cs="Times New Roman"/>
+          <w:color w:val="4EC9B0"/>
+          <w:sz w:val="21"/>
+          <w:szCs w:val="21"/>
+          <w:lang w:val="en-US" w:eastAsia="es-NI"/>
+        </w:rPr>
+        <w:t>__</w:t>
+      </w:r>
+      <w:proofErr w:type="spellStart"/>
+      <w:r>
+        <w:rPr>
+          <w:rFonts w:ascii="Consolas" w:eastAsia="Times New Roman" w:hAnsi="Consolas" w:cs="Times New Roman"/>
+          <w:color w:val="4EC9B0"/>
+          <w:sz w:val="21"/>
+          <w:szCs w:val="21"/>
+          <w:lang w:val="en-US" w:eastAsia="es-NI"/>
+        </w:rPr>
+        <w:t>dirname</w:t>
+      </w:r>
+      <w:proofErr w:type="spellEnd"/>
+      <w:r>
+        <w:rPr>
+          <w:rFonts w:ascii="Consolas" w:eastAsia="Times New Roman" w:hAnsi="Consolas" w:cs="Times New Roman"/>
+          <w:color w:val="D4D4D4"/>
+          <w:sz w:val="21"/>
+          <w:szCs w:val="21"/>
+          <w:lang w:val="en-US" w:eastAsia="es-NI"/>
+        </w:rPr>
+        <w:t>,</w:t>
+      </w:r>
+      <w:r>
+        <w:rPr>
+          <w:rFonts w:ascii="Consolas" w:eastAsia="Times New Roman" w:hAnsi="Consolas" w:cs="Times New Roman"/>
+          <w:color w:val="CE9178"/>
+          <w:sz w:val="21"/>
+          <w:szCs w:val="21"/>
+          <w:lang w:val="en-US" w:eastAsia="es-NI"/>
+        </w:rPr>
+        <w:t>'public'</w:t>
+      </w:r>
+      <w:r>
+        <w:rPr>
+          <w:rFonts w:ascii="Consolas" w:eastAsia="Times New Roman" w:hAnsi="Consolas" w:cs="Times New Roman"/>
+          <w:color w:val="D4D4D4"/>
+          <w:sz w:val="21"/>
+          <w:szCs w:val="21"/>
+          <w:lang w:val="en-US" w:eastAsia="es-NI"/>
+        </w:rPr>
+        <w:t>)))</w:t>
+      </w:r>
+    </w:p>
+    <w:p>
+      <w:pPr>
+        <w:rPr>
+          <w:lang w:val="en-US"/>
+        </w:rPr>
+      </w:pPr>
+    </w:p>
+    <w:p>
+      <w:pPr>
+        <w:pStyle w:val="Heading2"/>
+        <w:rPr>
+          <w:lang w:val="en-US"/>
+        </w:rPr>
+      </w:pPr>
+      <w:proofErr w:type="spellStart"/>
+      <w:r>
+        <w:rPr>
+          <w:lang w:val="en-US"/>
+        </w:rPr>
+        <w:t>Filtrar</w:t>
+      </w:r>
+      <w:proofErr w:type="spellEnd"/>
+      <w:r>
+        <w:rPr>
+          <w:lang w:val="en-US"/>
+        </w:rPr>
+        <w:t xml:space="preserve"> extension</w:t>
+      </w:r>
+    </w:p>
+    <w:p>
+      <w:pPr>
+        <w:rPr>
+          <w:lang w:val="en-US"/>
+        </w:rPr>
+      </w:pPr>
+    </w:p>
+    <w:p>
+      <w:pPr>
+        <w:rPr>
+          <w:lang w:val="en-US"/>
+        </w:rPr>
+      </w:pPr>
       <w:bookmarkStart w:id="0" w:name="_GoBack"/>
       <w:bookmarkEnd w:id="0"/>
     </w:p>
-    <w:p/>
-    <w:p/>
+    <w:p>
+      <w:pPr>
+        <w:rPr>
+          <w:lang w:val="en-US"/>
+        </w:rPr>
+      </w:pPr>
+    </w:p>
+    <w:p>
+      <w:pPr>
+        <w:rPr>
+          <w:lang w:val="en-US"/>
+        </w:rPr>
+      </w:pPr>
+    </w:p>
     <w:sectPr>
       <w:pgSz w:w="12240" w:h="15840"/>
       <w:pgMar w:top="1417" w:right="1701" w:bottom="1417" w:left="1701" w:header="708" w:footer="708" w:gutter="0"/>

</xml_diff>

<commit_message>
UUID to generate a random name
</commit_message>
<xml_diff>
--- a/docs.docx
+++ b/docs.docx
@@ -2766,27 +2766,2475 @@
     </w:p>
     <w:p>
       <w:pPr>
+        <w:shd w:val="clear" w:color="auto" w:fill="1E1E1E"/>
+        <w:spacing w:after="0" w:line="285" w:lineRule="atLeast"/>
+        <w:rPr>
+          <w:rFonts w:ascii="Consolas" w:eastAsia="Times New Roman" w:hAnsi="Consolas" w:cs="Times New Roman"/>
+          <w:color w:val="D4D4D4"/>
+          <w:sz w:val="21"/>
+          <w:szCs w:val="21"/>
+          <w:lang w:eastAsia="es-NI"/>
+        </w:rPr>
+      </w:pPr>
+      <w:r>
+        <w:rPr>
+          <w:rFonts w:ascii="Consolas" w:eastAsia="Times New Roman" w:hAnsi="Consolas" w:cs="Times New Roman"/>
+          <w:color w:val="6A9955"/>
+          <w:sz w:val="21"/>
+          <w:szCs w:val="21"/>
+          <w:lang w:eastAsia="es-NI"/>
+        </w:rPr>
+        <w:t xml:space="preserve">//la </w:t>
+      </w:r>
+      <w:proofErr w:type="spellStart"/>
+      <w:r>
+        <w:rPr>
+          <w:rFonts w:ascii="Consolas" w:eastAsia="Times New Roman" w:hAnsi="Consolas" w:cs="Times New Roman"/>
+          <w:color w:val="6A9955"/>
+          <w:sz w:val="21"/>
+          <w:szCs w:val="21"/>
+          <w:lang w:eastAsia="es-NI"/>
+        </w:rPr>
+        <w:t>configuracion</w:t>
+      </w:r>
+      <w:proofErr w:type="spellEnd"/>
+      <w:r>
+        <w:rPr>
+          <w:rFonts w:ascii="Consolas" w:eastAsia="Times New Roman" w:hAnsi="Consolas" w:cs="Times New Roman"/>
+          <w:color w:val="6A9955"/>
+          <w:sz w:val="21"/>
+          <w:szCs w:val="21"/>
+          <w:lang w:eastAsia="es-NI"/>
+        </w:rPr>
+        <w:t xml:space="preserve"> de </w:t>
+      </w:r>
+      <w:proofErr w:type="spellStart"/>
+      <w:r>
+        <w:rPr>
+          <w:rFonts w:ascii="Consolas" w:eastAsia="Times New Roman" w:hAnsi="Consolas" w:cs="Times New Roman"/>
+          <w:color w:val="6A9955"/>
+          <w:sz w:val="21"/>
+          <w:szCs w:val="21"/>
+          <w:lang w:eastAsia="es-NI"/>
+        </w:rPr>
+        <w:t>multer</w:t>
+      </w:r>
+      <w:proofErr w:type="spellEnd"/>
+      <w:r>
+        <w:rPr>
+          <w:rFonts w:ascii="Consolas" w:eastAsia="Times New Roman" w:hAnsi="Consolas" w:cs="Times New Roman"/>
+          <w:color w:val="6A9955"/>
+          <w:sz w:val="21"/>
+          <w:szCs w:val="21"/>
+          <w:lang w:eastAsia="es-NI"/>
+        </w:rPr>
+        <w:t xml:space="preserve">, puedo cambiar </w:t>
+      </w:r>
+      <w:proofErr w:type="gramStart"/>
+      <w:r>
+        <w:rPr>
+          <w:rFonts w:ascii="Consolas" w:eastAsia="Times New Roman" w:hAnsi="Consolas" w:cs="Times New Roman"/>
+          <w:color w:val="6A9955"/>
+          <w:sz w:val="21"/>
+          <w:szCs w:val="21"/>
+          <w:lang w:eastAsia="es-NI"/>
+        </w:rPr>
+        <w:t>single</w:t>
+      </w:r>
+      <w:proofErr w:type="gramEnd"/>
+      <w:r>
+        <w:rPr>
+          <w:rFonts w:ascii="Consolas" w:eastAsia="Times New Roman" w:hAnsi="Consolas" w:cs="Times New Roman"/>
+          <w:color w:val="6A9955"/>
+          <w:sz w:val="21"/>
+          <w:szCs w:val="21"/>
+          <w:lang w:eastAsia="es-NI"/>
+        </w:rPr>
+        <w:t>('</w:t>
+      </w:r>
+      <w:proofErr w:type="spellStart"/>
+      <w:r>
+        <w:rPr>
+          <w:rFonts w:ascii="Consolas" w:eastAsia="Times New Roman" w:hAnsi="Consolas" w:cs="Times New Roman"/>
+          <w:color w:val="6A9955"/>
+          <w:sz w:val="21"/>
+          <w:szCs w:val="21"/>
+          <w:lang w:eastAsia="es-NI"/>
+        </w:rPr>
+        <w:t>nombre_del_campo</w:t>
+      </w:r>
+      <w:proofErr w:type="spellEnd"/>
+      <w:r>
+        <w:rPr>
+          <w:rFonts w:ascii="Consolas" w:eastAsia="Times New Roman" w:hAnsi="Consolas" w:cs="Times New Roman"/>
+          <w:color w:val="6A9955"/>
+          <w:sz w:val="21"/>
+          <w:szCs w:val="21"/>
+          <w:lang w:eastAsia="es-NI"/>
+        </w:rPr>
+        <w:t>')</w:t>
+      </w:r>
+    </w:p>
+    <w:p>
+      <w:pPr>
+        <w:shd w:val="clear" w:color="auto" w:fill="1E1E1E"/>
+        <w:spacing w:after="0" w:line="285" w:lineRule="atLeast"/>
+        <w:rPr>
+          <w:rFonts w:ascii="Consolas" w:eastAsia="Times New Roman" w:hAnsi="Consolas" w:cs="Times New Roman"/>
+          <w:color w:val="D4D4D4"/>
+          <w:sz w:val="21"/>
+          <w:szCs w:val="21"/>
+          <w:lang w:val="en-US" w:eastAsia="es-NI"/>
+        </w:rPr>
+      </w:pPr>
+      <w:r>
+        <w:rPr>
+          <w:rFonts w:ascii="Consolas" w:eastAsia="Times New Roman" w:hAnsi="Consolas" w:cs="Times New Roman"/>
+          <w:color w:val="569CD6"/>
+          <w:sz w:val="21"/>
+          <w:szCs w:val="21"/>
+          <w:lang w:val="en-US" w:eastAsia="es-NI"/>
+        </w:rPr>
+        <w:t>const</w:t>
+      </w:r>
+      <w:r>
+        <w:rPr>
+          <w:rFonts w:ascii="Consolas" w:eastAsia="Times New Roman" w:hAnsi="Consolas" w:cs="Times New Roman"/>
+          <w:color w:val="D4D4D4"/>
+          <w:sz w:val="21"/>
+          <w:szCs w:val="21"/>
+          <w:lang w:val="en-US" w:eastAsia="es-NI"/>
+        </w:rPr>
+        <w:t xml:space="preserve"> </w:t>
+      </w:r>
+      <w:r>
+        <w:rPr>
+          <w:rFonts w:ascii="Consolas" w:eastAsia="Times New Roman" w:hAnsi="Consolas" w:cs="Times New Roman"/>
+          <w:color w:val="9CDCFE"/>
+          <w:sz w:val="21"/>
+          <w:szCs w:val="21"/>
+          <w:lang w:val="en-US" w:eastAsia="es-NI"/>
+        </w:rPr>
+        <w:t>upload</w:t>
+      </w:r>
+      <w:r>
+        <w:rPr>
+          <w:rFonts w:ascii="Consolas" w:eastAsia="Times New Roman" w:hAnsi="Consolas" w:cs="Times New Roman"/>
+          <w:color w:val="D4D4D4"/>
+          <w:sz w:val="21"/>
+          <w:szCs w:val="21"/>
+          <w:lang w:val="en-US" w:eastAsia="es-NI"/>
+        </w:rPr>
+        <w:t>=</w:t>
+      </w:r>
+      <w:proofErr w:type="spellStart"/>
+      <w:proofErr w:type="gramStart"/>
+      <w:r>
+        <w:rPr>
+          <w:rFonts w:ascii="Consolas" w:eastAsia="Times New Roman" w:hAnsi="Consolas" w:cs="Times New Roman"/>
+          <w:color w:val="DCDCAA"/>
+          <w:sz w:val="21"/>
+          <w:szCs w:val="21"/>
+          <w:lang w:val="en-US" w:eastAsia="es-NI"/>
+        </w:rPr>
+        <w:t>multer</w:t>
+      </w:r>
+      <w:proofErr w:type="spellEnd"/>
+      <w:r>
+        <w:rPr>
+          <w:rFonts w:ascii="Consolas" w:eastAsia="Times New Roman" w:hAnsi="Consolas" w:cs="Times New Roman"/>
+          <w:color w:val="D4D4D4"/>
+          <w:sz w:val="21"/>
+          <w:szCs w:val="21"/>
+          <w:lang w:val="en-US" w:eastAsia="es-NI"/>
+        </w:rPr>
+        <w:t>(</w:t>
+      </w:r>
+      <w:proofErr w:type="gramEnd"/>
+      <w:r>
+        <w:rPr>
+          <w:rFonts w:ascii="Consolas" w:eastAsia="Times New Roman" w:hAnsi="Consolas" w:cs="Times New Roman"/>
+          <w:color w:val="D4D4D4"/>
+          <w:sz w:val="21"/>
+          <w:szCs w:val="21"/>
+          <w:lang w:val="en-US" w:eastAsia="es-NI"/>
+        </w:rPr>
+        <w:t>{</w:t>
+      </w:r>
+    </w:p>
+    <w:p>
+      <w:pPr>
+        <w:shd w:val="clear" w:color="auto" w:fill="1E1E1E"/>
+        <w:spacing w:after="0" w:line="285" w:lineRule="atLeast"/>
+        <w:rPr>
+          <w:rFonts w:ascii="Consolas" w:eastAsia="Times New Roman" w:hAnsi="Consolas" w:cs="Times New Roman"/>
+          <w:color w:val="D4D4D4"/>
+          <w:sz w:val="21"/>
+          <w:szCs w:val="21"/>
+          <w:lang w:val="en-US" w:eastAsia="es-NI"/>
+        </w:rPr>
+      </w:pPr>
+      <w:r>
+        <w:rPr>
+          <w:rFonts w:ascii="Consolas" w:eastAsia="Times New Roman" w:hAnsi="Consolas" w:cs="Times New Roman"/>
+          <w:color w:val="D4D4D4"/>
+          <w:sz w:val="21"/>
+          <w:szCs w:val="21"/>
+          <w:lang w:val="en-US" w:eastAsia="es-NI"/>
+        </w:rPr>
+        <w:t xml:space="preserve">    </w:t>
+      </w:r>
+      <w:proofErr w:type="spellStart"/>
+      <w:proofErr w:type="gramStart"/>
+      <w:r>
+        <w:rPr>
+          <w:rFonts w:ascii="Consolas" w:eastAsia="Times New Roman" w:hAnsi="Consolas" w:cs="Times New Roman"/>
+          <w:color w:val="CE9178"/>
+          <w:sz w:val="21"/>
+          <w:szCs w:val="21"/>
+          <w:lang w:val="en-US" w:eastAsia="es-NI"/>
+        </w:rPr>
+        <w:t>storage</w:t>
+      </w:r>
+      <w:r>
+        <w:rPr>
+          <w:rFonts w:ascii="Consolas" w:eastAsia="Times New Roman" w:hAnsi="Consolas" w:cs="Times New Roman"/>
+          <w:color w:val="D4D4D4"/>
+          <w:sz w:val="21"/>
+          <w:szCs w:val="21"/>
+          <w:lang w:val="en-US" w:eastAsia="es-NI"/>
+        </w:rPr>
+        <w:t>:</w:t>
+      </w:r>
+      <w:r>
+        <w:rPr>
+          <w:rFonts w:ascii="Consolas" w:eastAsia="Times New Roman" w:hAnsi="Consolas" w:cs="Times New Roman"/>
+          <w:color w:val="9CDCFE"/>
+          <w:sz w:val="21"/>
+          <w:szCs w:val="21"/>
+          <w:lang w:val="en-US" w:eastAsia="es-NI"/>
+        </w:rPr>
+        <w:t>multerStorage</w:t>
+      </w:r>
+      <w:proofErr w:type="spellEnd"/>
+      <w:proofErr w:type="gramEnd"/>
+      <w:r>
+        <w:rPr>
+          <w:rFonts w:ascii="Consolas" w:eastAsia="Times New Roman" w:hAnsi="Consolas" w:cs="Times New Roman"/>
+          <w:color w:val="D4D4D4"/>
+          <w:sz w:val="21"/>
+          <w:szCs w:val="21"/>
+          <w:lang w:val="en-US" w:eastAsia="es-NI"/>
+        </w:rPr>
+        <w:t>,</w:t>
+      </w:r>
+    </w:p>
+    <w:p>
+      <w:pPr>
+        <w:shd w:val="clear" w:color="auto" w:fill="1E1E1E"/>
+        <w:spacing w:after="0" w:line="285" w:lineRule="atLeast"/>
+        <w:rPr>
+          <w:rFonts w:ascii="Consolas" w:eastAsia="Times New Roman" w:hAnsi="Consolas" w:cs="Times New Roman"/>
+          <w:color w:val="D4D4D4"/>
+          <w:sz w:val="21"/>
+          <w:szCs w:val="21"/>
+          <w:lang w:val="en-US" w:eastAsia="es-NI"/>
+        </w:rPr>
+      </w:pPr>
+      <w:r>
+        <w:rPr>
+          <w:rFonts w:ascii="Consolas" w:eastAsia="Times New Roman" w:hAnsi="Consolas" w:cs="Times New Roman"/>
+          <w:color w:val="D4D4D4"/>
+          <w:sz w:val="21"/>
+          <w:szCs w:val="21"/>
+          <w:lang w:val="en-US" w:eastAsia="es-NI"/>
+        </w:rPr>
+        <w:t xml:space="preserve">    </w:t>
+      </w:r>
+      <w:proofErr w:type="spellStart"/>
+      <w:r>
+        <w:rPr>
+          <w:rFonts w:ascii="Consolas" w:eastAsia="Times New Roman" w:hAnsi="Consolas" w:cs="Times New Roman"/>
+          <w:color w:val="CE9178"/>
+          <w:sz w:val="21"/>
+          <w:szCs w:val="21"/>
+          <w:lang w:val="en-US" w:eastAsia="es-NI"/>
+        </w:rPr>
+        <w:t>dest</w:t>
+      </w:r>
+      <w:proofErr w:type="spellEnd"/>
+      <w:r>
+        <w:rPr>
+          <w:rFonts w:ascii="Consolas" w:eastAsia="Times New Roman" w:hAnsi="Consolas" w:cs="Times New Roman"/>
+          <w:color w:val="D4D4D4"/>
+          <w:sz w:val="21"/>
+          <w:szCs w:val="21"/>
+          <w:lang w:val="en-US" w:eastAsia="es-NI"/>
+        </w:rPr>
+        <w:t>:</w:t>
+      </w:r>
+      <w:r>
+        <w:rPr>
+          <w:rFonts w:ascii="Consolas" w:eastAsia="Times New Roman" w:hAnsi="Consolas" w:cs="Times New Roman"/>
+          <w:color w:val="9CDCFE"/>
+          <w:sz w:val="21"/>
+          <w:szCs w:val="21"/>
+          <w:lang w:val="en-US" w:eastAsia="es-NI"/>
+        </w:rPr>
+        <w:t xml:space="preserve"> </w:t>
+      </w:r>
+      <w:proofErr w:type="spellStart"/>
+      <w:proofErr w:type="gramStart"/>
+      <w:r>
+        <w:rPr>
+          <w:rFonts w:ascii="Consolas" w:eastAsia="Times New Roman" w:hAnsi="Consolas" w:cs="Times New Roman"/>
+          <w:color w:val="9CDCFE"/>
+          <w:sz w:val="21"/>
+          <w:szCs w:val="21"/>
+          <w:lang w:val="en-US" w:eastAsia="es-NI"/>
+        </w:rPr>
+        <w:t>path</w:t>
+      </w:r>
+      <w:r>
+        <w:rPr>
+          <w:rFonts w:ascii="Consolas" w:eastAsia="Times New Roman" w:hAnsi="Consolas" w:cs="Times New Roman"/>
+          <w:color w:val="D4D4D4"/>
+          <w:sz w:val="21"/>
+          <w:szCs w:val="21"/>
+          <w:lang w:val="en-US" w:eastAsia="es-NI"/>
+        </w:rPr>
+        <w:t>.</w:t>
+      </w:r>
+      <w:r>
+        <w:rPr>
+          <w:rFonts w:ascii="Consolas" w:eastAsia="Times New Roman" w:hAnsi="Consolas" w:cs="Times New Roman"/>
+          <w:color w:val="DCDCAA"/>
+          <w:sz w:val="21"/>
+          <w:szCs w:val="21"/>
+          <w:lang w:val="en-US" w:eastAsia="es-NI"/>
+        </w:rPr>
+        <w:t>join</w:t>
+      </w:r>
+      <w:proofErr w:type="spellEnd"/>
+      <w:proofErr w:type="gramEnd"/>
+      <w:r>
+        <w:rPr>
+          <w:rFonts w:ascii="Consolas" w:eastAsia="Times New Roman" w:hAnsi="Consolas" w:cs="Times New Roman"/>
+          <w:color w:val="D4D4D4"/>
+          <w:sz w:val="21"/>
+          <w:szCs w:val="21"/>
+          <w:lang w:val="en-US" w:eastAsia="es-NI"/>
+        </w:rPr>
+        <w:t>(</w:t>
+      </w:r>
+      <w:r>
+        <w:rPr>
+          <w:rFonts w:ascii="Consolas" w:eastAsia="Times New Roman" w:hAnsi="Consolas" w:cs="Times New Roman"/>
+          <w:color w:val="4EC9B0"/>
+          <w:sz w:val="21"/>
+          <w:szCs w:val="21"/>
+          <w:lang w:val="en-US" w:eastAsia="es-NI"/>
+        </w:rPr>
+        <w:t>__</w:t>
+      </w:r>
+      <w:proofErr w:type="spellStart"/>
+      <w:r>
+        <w:rPr>
+          <w:rFonts w:ascii="Consolas" w:eastAsia="Times New Roman" w:hAnsi="Consolas" w:cs="Times New Roman"/>
+          <w:color w:val="4EC9B0"/>
+          <w:sz w:val="21"/>
+          <w:szCs w:val="21"/>
+          <w:lang w:val="en-US" w:eastAsia="es-NI"/>
+        </w:rPr>
+        <w:t>dirname</w:t>
+      </w:r>
+      <w:proofErr w:type="spellEnd"/>
+      <w:r>
+        <w:rPr>
+          <w:rFonts w:ascii="Consolas" w:eastAsia="Times New Roman" w:hAnsi="Consolas" w:cs="Times New Roman"/>
+          <w:color w:val="D4D4D4"/>
+          <w:sz w:val="21"/>
+          <w:szCs w:val="21"/>
+          <w:lang w:val="en-US" w:eastAsia="es-NI"/>
+        </w:rPr>
+        <w:t>,</w:t>
+      </w:r>
+      <w:r>
+        <w:rPr>
+          <w:rFonts w:ascii="Consolas" w:eastAsia="Times New Roman" w:hAnsi="Consolas" w:cs="Times New Roman"/>
+          <w:color w:val="CE9178"/>
+          <w:sz w:val="21"/>
+          <w:szCs w:val="21"/>
+          <w:lang w:val="en-US" w:eastAsia="es-NI"/>
+        </w:rPr>
+        <w:t>'../public/images'</w:t>
+      </w:r>
+      <w:r>
+        <w:rPr>
+          <w:rFonts w:ascii="Consolas" w:eastAsia="Times New Roman" w:hAnsi="Consolas" w:cs="Times New Roman"/>
+          <w:color w:val="D4D4D4"/>
+          <w:sz w:val="21"/>
+          <w:szCs w:val="21"/>
+          <w:lang w:val="en-US" w:eastAsia="es-NI"/>
+        </w:rPr>
+        <w:t>),</w:t>
+      </w:r>
+    </w:p>
+    <w:p>
+      <w:pPr>
+        <w:shd w:val="clear" w:color="auto" w:fill="1E1E1E"/>
+        <w:spacing w:after="0" w:line="285" w:lineRule="atLeast"/>
+        <w:rPr>
+          <w:rFonts w:ascii="Consolas" w:eastAsia="Times New Roman" w:hAnsi="Consolas" w:cs="Times New Roman"/>
+          <w:color w:val="D4D4D4"/>
+          <w:sz w:val="21"/>
+          <w:szCs w:val="21"/>
+          <w:lang w:val="en-US" w:eastAsia="es-NI"/>
+        </w:rPr>
+      </w:pPr>
+      <w:r>
+        <w:rPr>
+          <w:rFonts w:ascii="Consolas" w:eastAsia="Times New Roman" w:hAnsi="Consolas" w:cs="Times New Roman"/>
+          <w:color w:val="D4D4D4"/>
+          <w:sz w:val="21"/>
+          <w:szCs w:val="21"/>
+          <w:lang w:val="en-US" w:eastAsia="es-NI"/>
+        </w:rPr>
+        <w:t xml:space="preserve">    </w:t>
+      </w:r>
+      <w:proofErr w:type="gramStart"/>
+      <w:r>
+        <w:rPr>
+          <w:rFonts w:ascii="Consolas" w:eastAsia="Times New Roman" w:hAnsi="Consolas" w:cs="Times New Roman"/>
+          <w:color w:val="CE9178"/>
+          <w:sz w:val="21"/>
+          <w:szCs w:val="21"/>
+          <w:lang w:val="en-US" w:eastAsia="es-NI"/>
+        </w:rPr>
+        <w:t>limits</w:t>
+      </w:r>
+      <w:r>
+        <w:rPr>
+          <w:rFonts w:ascii="Consolas" w:eastAsia="Times New Roman" w:hAnsi="Consolas" w:cs="Times New Roman"/>
+          <w:color w:val="D4D4D4"/>
+          <w:sz w:val="21"/>
+          <w:szCs w:val="21"/>
+          <w:lang w:val="en-US" w:eastAsia="es-NI"/>
+        </w:rPr>
+        <w:t>:{</w:t>
+      </w:r>
+      <w:proofErr w:type="gramEnd"/>
+      <w:r>
+        <w:rPr>
+          <w:rFonts w:ascii="Consolas" w:eastAsia="Times New Roman" w:hAnsi="Consolas" w:cs="Times New Roman"/>
+          <w:color w:val="CE9178"/>
+          <w:sz w:val="21"/>
+          <w:szCs w:val="21"/>
+          <w:lang w:val="en-US" w:eastAsia="es-NI"/>
+        </w:rPr>
+        <w:t>fileSize</w:t>
+      </w:r>
+      <w:r>
+        <w:rPr>
+          <w:rFonts w:ascii="Consolas" w:eastAsia="Times New Roman" w:hAnsi="Consolas" w:cs="Times New Roman"/>
+          <w:color w:val="D4D4D4"/>
+          <w:sz w:val="21"/>
+          <w:szCs w:val="21"/>
+          <w:lang w:val="en-US" w:eastAsia="es-NI"/>
+        </w:rPr>
+        <w:t>:</w:t>
+      </w:r>
+      <w:r>
+        <w:rPr>
+          <w:rFonts w:ascii="Consolas" w:eastAsia="Times New Roman" w:hAnsi="Consolas" w:cs="Times New Roman"/>
+          <w:color w:val="B5CEA8"/>
+          <w:sz w:val="21"/>
+          <w:szCs w:val="21"/>
+          <w:lang w:val="en-US" w:eastAsia="es-NI"/>
+        </w:rPr>
+        <w:t>1000000</w:t>
+      </w:r>
+      <w:r>
+        <w:rPr>
+          <w:rFonts w:ascii="Consolas" w:eastAsia="Times New Roman" w:hAnsi="Consolas" w:cs="Times New Roman"/>
+          <w:color w:val="D4D4D4"/>
+          <w:sz w:val="21"/>
+          <w:szCs w:val="21"/>
+          <w:lang w:val="en-US" w:eastAsia="es-NI"/>
+        </w:rPr>
+        <w:t>},</w:t>
+      </w:r>
+      <w:r>
+        <w:rPr>
+          <w:rFonts w:ascii="Consolas" w:eastAsia="Times New Roman" w:hAnsi="Consolas" w:cs="Times New Roman"/>
+          <w:color w:val="6A9955"/>
+          <w:sz w:val="21"/>
+          <w:szCs w:val="21"/>
+          <w:lang w:val="en-US" w:eastAsia="es-NI"/>
+        </w:rPr>
+        <w:t xml:space="preserve">//size </w:t>
+      </w:r>
+      <w:proofErr w:type="spellStart"/>
+      <w:r>
+        <w:rPr>
+          <w:rFonts w:ascii="Consolas" w:eastAsia="Times New Roman" w:hAnsi="Consolas" w:cs="Times New Roman"/>
+          <w:color w:val="6A9955"/>
+          <w:sz w:val="21"/>
+          <w:szCs w:val="21"/>
+          <w:lang w:val="en-US" w:eastAsia="es-NI"/>
+        </w:rPr>
+        <w:t>en</w:t>
+      </w:r>
+      <w:proofErr w:type="spellEnd"/>
+      <w:r>
+        <w:rPr>
+          <w:rFonts w:ascii="Consolas" w:eastAsia="Times New Roman" w:hAnsi="Consolas" w:cs="Times New Roman"/>
+          <w:color w:val="6A9955"/>
+          <w:sz w:val="21"/>
+          <w:szCs w:val="21"/>
+          <w:lang w:val="en-US" w:eastAsia="es-NI"/>
+        </w:rPr>
+        <w:t xml:space="preserve"> bytes</w:t>
+      </w:r>
+    </w:p>
+    <w:p>
+      <w:pPr>
+        <w:shd w:val="clear" w:color="auto" w:fill="1E1E1E"/>
+        <w:spacing w:after="0" w:line="285" w:lineRule="atLeast"/>
+        <w:rPr>
+          <w:rFonts w:ascii="Consolas" w:eastAsia="Times New Roman" w:hAnsi="Consolas" w:cs="Times New Roman"/>
+          <w:color w:val="D4D4D4"/>
+          <w:sz w:val="21"/>
+          <w:szCs w:val="21"/>
+          <w:lang w:val="en-US" w:eastAsia="es-NI"/>
+        </w:rPr>
+      </w:pPr>
+      <w:r>
+        <w:rPr>
+          <w:rFonts w:ascii="Consolas" w:eastAsia="Times New Roman" w:hAnsi="Consolas" w:cs="Times New Roman"/>
+          <w:color w:val="D4D4D4"/>
+          <w:sz w:val="21"/>
+          <w:szCs w:val="21"/>
+          <w:lang w:val="en-US" w:eastAsia="es-NI"/>
+        </w:rPr>
+        <w:t xml:space="preserve">    </w:t>
+      </w:r>
+      <w:proofErr w:type="spellStart"/>
+      <w:r>
+        <w:rPr>
+          <w:rFonts w:ascii="Consolas" w:eastAsia="Times New Roman" w:hAnsi="Consolas" w:cs="Times New Roman"/>
+          <w:color w:val="DCDCAA"/>
+          <w:sz w:val="21"/>
+          <w:szCs w:val="21"/>
+          <w:lang w:val="en-US" w:eastAsia="es-NI"/>
+        </w:rPr>
+        <w:t>fileFilter</w:t>
+      </w:r>
+      <w:proofErr w:type="spellEnd"/>
+      <w:r>
+        <w:rPr>
+          <w:rFonts w:ascii="Consolas" w:eastAsia="Times New Roman" w:hAnsi="Consolas" w:cs="Times New Roman"/>
+          <w:color w:val="D4D4D4"/>
+          <w:sz w:val="21"/>
+          <w:szCs w:val="21"/>
+          <w:lang w:val="en-US" w:eastAsia="es-NI"/>
+        </w:rPr>
+        <w:t>:(</w:t>
+      </w:r>
+      <w:proofErr w:type="spellStart"/>
+      <w:proofErr w:type="gramStart"/>
+      <w:r>
+        <w:rPr>
+          <w:rFonts w:ascii="Consolas" w:eastAsia="Times New Roman" w:hAnsi="Consolas" w:cs="Times New Roman"/>
+          <w:color w:val="9CDCFE"/>
+          <w:sz w:val="21"/>
+          <w:szCs w:val="21"/>
+          <w:lang w:val="en-US" w:eastAsia="es-NI"/>
+        </w:rPr>
+        <w:t>req</w:t>
+      </w:r>
+      <w:r>
+        <w:rPr>
+          <w:rFonts w:ascii="Consolas" w:eastAsia="Times New Roman" w:hAnsi="Consolas" w:cs="Times New Roman"/>
+          <w:color w:val="D4D4D4"/>
+          <w:sz w:val="21"/>
+          <w:szCs w:val="21"/>
+          <w:lang w:val="en-US" w:eastAsia="es-NI"/>
+        </w:rPr>
+        <w:t>,</w:t>
+      </w:r>
+      <w:r>
+        <w:rPr>
+          <w:rFonts w:ascii="Consolas" w:eastAsia="Times New Roman" w:hAnsi="Consolas" w:cs="Times New Roman"/>
+          <w:color w:val="9CDCFE"/>
+          <w:sz w:val="21"/>
+          <w:szCs w:val="21"/>
+          <w:lang w:val="en-US" w:eastAsia="es-NI"/>
+        </w:rPr>
+        <w:t>file</w:t>
+      </w:r>
+      <w:proofErr w:type="gramEnd"/>
+      <w:r>
+        <w:rPr>
+          <w:rFonts w:ascii="Consolas" w:eastAsia="Times New Roman" w:hAnsi="Consolas" w:cs="Times New Roman"/>
+          <w:color w:val="D4D4D4"/>
+          <w:sz w:val="21"/>
+          <w:szCs w:val="21"/>
+          <w:lang w:val="en-US" w:eastAsia="es-NI"/>
+        </w:rPr>
+        <w:t>,</w:t>
+      </w:r>
+      <w:r>
+        <w:rPr>
+          <w:rFonts w:ascii="Consolas" w:eastAsia="Times New Roman" w:hAnsi="Consolas" w:cs="Times New Roman"/>
+          <w:color w:val="9CDCFE"/>
+          <w:sz w:val="21"/>
+          <w:szCs w:val="21"/>
+          <w:lang w:val="en-US" w:eastAsia="es-NI"/>
+        </w:rPr>
+        <w:t>cb</w:t>
+      </w:r>
+      <w:proofErr w:type="spellEnd"/>
+      <w:r>
+        <w:rPr>
+          <w:rFonts w:ascii="Consolas" w:eastAsia="Times New Roman" w:hAnsi="Consolas" w:cs="Times New Roman"/>
+          <w:color w:val="D4D4D4"/>
+          <w:sz w:val="21"/>
+          <w:szCs w:val="21"/>
+          <w:lang w:val="en-US" w:eastAsia="es-NI"/>
+        </w:rPr>
+        <w:t>)</w:t>
+      </w:r>
+      <w:r>
+        <w:rPr>
+          <w:rFonts w:ascii="Consolas" w:eastAsia="Times New Roman" w:hAnsi="Consolas" w:cs="Times New Roman"/>
+          <w:color w:val="569CD6"/>
+          <w:sz w:val="21"/>
+          <w:szCs w:val="21"/>
+          <w:lang w:val="en-US" w:eastAsia="es-NI"/>
+        </w:rPr>
+        <w:t>=&gt;</w:t>
+      </w:r>
+      <w:r>
+        <w:rPr>
+          <w:rFonts w:ascii="Consolas" w:eastAsia="Times New Roman" w:hAnsi="Consolas" w:cs="Times New Roman"/>
+          <w:color w:val="D4D4D4"/>
+          <w:sz w:val="21"/>
+          <w:szCs w:val="21"/>
+          <w:lang w:val="en-US" w:eastAsia="es-NI"/>
+        </w:rPr>
+        <w:t>{</w:t>
+      </w:r>
+    </w:p>
+    <w:p>
+      <w:pPr>
+        <w:shd w:val="clear" w:color="auto" w:fill="1E1E1E"/>
+        <w:spacing w:after="0" w:line="285" w:lineRule="atLeast"/>
+        <w:rPr>
+          <w:rFonts w:ascii="Consolas" w:eastAsia="Times New Roman" w:hAnsi="Consolas" w:cs="Times New Roman"/>
+          <w:color w:val="D4D4D4"/>
+          <w:sz w:val="21"/>
+          <w:szCs w:val="21"/>
+          <w:lang w:val="en-US" w:eastAsia="es-NI"/>
+        </w:rPr>
+      </w:pPr>
+      <w:r>
+        <w:rPr>
+          <w:rFonts w:ascii="Consolas" w:eastAsia="Times New Roman" w:hAnsi="Consolas" w:cs="Times New Roman"/>
+          <w:color w:val="D4D4D4"/>
+          <w:sz w:val="21"/>
+          <w:szCs w:val="21"/>
+          <w:lang w:val="en-US" w:eastAsia="es-NI"/>
+        </w:rPr>
+        <w:t xml:space="preserve">        </w:t>
+      </w:r>
+      <w:r>
+        <w:rPr>
+          <w:rFonts w:ascii="Consolas" w:eastAsia="Times New Roman" w:hAnsi="Consolas" w:cs="Times New Roman"/>
+          <w:color w:val="6A9955"/>
+          <w:sz w:val="21"/>
+          <w:szCs w:val="21"/>
+          <w:lang w:val="en-US" w:eastAsia="es-NI"/>
+        </w:rPr>
+        <w:t>//</w:t>
+      </w:r>
+      <w:proofErr w:type="spellStart"/>
+      <w:r>
+        <w:rPr>
+          <w:rFonts w:ascii="Consolas" w:eastAsia="Times New Roman" w:hAnsi="Consolas" w:cs="Times New Roman"/>
+          <w:color w:val="6A9955"/>
+          <w:sz w:val="21"/>
+          <w:szCs w:val="21"/>
+          <w:lang w:val="en-US" w:eastAsia="es-NI"/>
+        </w:rPr>
+        <w:t>expresion</w:t>
+      </w:r>
+      <w:proofErr w:type="spellEnd"/>
+      <w:r>
+        <w:rPr>
+          <w:rFonts w:ascii="Consolas" w:eastAsia="Times New Roman" w:hAnsi="Consolas" w:cs="Times New Roman"/>
+          <w:color w:val="6A9955"/>
+          <w:sz w:val="21"/>
+          <w:szCs w:val="21"/>
+          <w:lang w:val="en-US" w:eastAsia="es-NI"/>
+        </w:rPr>
+        <w:t xml:space="preserve"> regular /</w:t>
+      </w:r>
+      <w:proofErr w:type="spellStart"/>
+      <w:r>
+        <w:rPr>
+          <w:rFonts w:ascii="Consolas" w:eastAsia="Times New Roman" w:hAnsi="Consolas" w:cs="Times New Roman"/>
+          <w:color w:val="6A9955"/>
+          <w:sz w:val="21"/>
+          <w:szCs w:val="21"/>
+          <w:lang w:val="en-US" w:eastAsia="es-NI"/>
+        </w:rPr>
+        <w:t>abc</w:t>
+      </w:r>
+      <w:proofErr w:type="spellEnd"/>
+      <w:r>
+        <w:rPr>
+          <w:rFonts w:ascii="Consolas" w:eastAsia="Times New Roman" w:hAnsi="Consolas" w:cs="Times New Roman"/>
+          <w:color w:val="6A9955"/>
+          <w:sz w:val="21"/>
+          <w:szCs w:val="21"/>
+          <w:lang w:val="en-US" w:eastAsia="es-NI"/>
+        </w:rPr>
+        <w:t>/</w:t>
+      </w:r>
+    </w:p>
+    <w:p>
+      <w:pPr>
+        <w:shd w:val="clear" w:color="auto" w:fill="1E1E1E"/>
+        <w:spacing w:after="0" w:line="285" w:lineRule="atLeast"/>
+        <w:rPr>
+          <w:rFonts w:ascii="Consolas" w:eastAsia="Times New Roman" w:hAnsi="Consolas" w:cs="Times New Roman"/>
+          <w:color w:val="D4D4D4"/>
+          <w:sz w:val="21"/>
+          <w:szCs w:val="21"/>
+          <w:lang w:val="en-US" w:eastAsia="es-NI"/>
+        </w:rPr>
+      </w:pPr>
+      <w:r>
+        <w:rPr>
+          <w:rFonts w:ascii="Consolas" w:eastAsia="Times New Roman" w:hAnsi="Consolas" w:cs="Times New Roman"/>
+          <w:color w:val="D4D4D4"/>
+          <w:sz w:val="21"/>
+          <w:szCs w:val="21"/>
+          <w:lang w:val="en-US" w:eastAsia="es-NI"/>
+        </w:rPr>
+        <w:t xml:space="preserve">        </w:t>
+      </w:r>
+      <w:r>
+        <w:rPr>
+          <w:rFonts w:ascii="Consolas" w:eastAsia="Times New Roman" w:hAnsi="Consolas" w:cs="Times New Roman"/>
+          <w:color w:val="569CD6"/>
+          <w:sz w:val="21"/>
+          <w:szCs w:val="21"/>
+          <w:lang w:val="en-US" w:eastAsia="es-NI"/>
+        </w:rPr>
+        <w:t>const</w:t>
+      </w:r>
+      <w:r>
+        <w:rPr>
+          <w:rFonts w:ascii="Consolas" w:eastAsia="Times New Roman" w:hAnsi="Consolas" w:cs="Times New Roman"/>
+          <w:color w:val="D4D4D4"/>
+          <w:sz w:val="21"/>
+          <w:szCs w:val="21"/>
+          <w:lang w:val="en-US" w:eastAsia="es-NI"/>
+        </w:rPr>
+        <w:t xml:space="preserve"> </w:t>
+      </w:r>
+      <w:proofErr w:type="spellStart"/>
+      <w:r>
+        <w:rPr>
+          <w:rFonts w:ascii="Consolas" w:eastAsia="Times New Roman" w:hAnsi="Consolas" w:cs="Times New Roman"/>
+          <w:color w:val="9CDCFE"/>
+          <w:sz w:val="21"/>
+          <w:szCs w:val="21"/>
+          <w:lang w:val="en-US" w:eastAsia="es-NI"/>
+        </w:rPr>
+        <w:t>fileType</w:t>
+      </w:r>
+      <w:proofErr w:type="spellEnd"/>
+      <w:r>
+        <w:rPr>
+          <w:rFonts w:ascii="Consolas" w:eastAsia="Times New Roman" w:hAnsi="Consolas" w:cs="Times New Roman"/>
+          <w:color w:val="D4D4D4"/>
+          <w:sz w:val="21"/>
+          <w:szCs w:val="21"/>
+          <w:lang w:val="en-US" w:eastAsia="es-NI"/>
+        </w:rPr>
+        <w:t>=</w:t>
+      </w:r>
+      <w:r>
+        <w:rPr>
+          <w:rFonts w:ascii="Consolas" w:eastAsia="Times New Roman" w:hAnsi="Consolas" w:cs="Times New Roman"/>
+          <w:color w:val="D16969"/>
+          <w:sz w:val="21"/>
+          <w:szCs w:val="21"/>
+          <w:lang w:val="en-US" w:eastAsia="es-NI"/>
+        </w:rPr>
+        <w:t xml:space="preserve"> /</w:t>
+      </w:r>
+      <w:proofErr w:type="spellStart"/>
+      <w:r>
+        <w:rPr>
+          <w:rFonts w:ascii="Consolas" w:eastAsia="Times New Roman" w:hAnsi="Consolas" w:cs="Times New Roman"/>
+          <w:color w:val="D16969"/>
+          <w:sz w:val="21"/>
+          <w:szCs w:val="21"/>
+          <w:lang w:val="en-US" w:eastAsia="es-NI"/>
+        </w:rPr>
+        <w:t>jpeg</w:t>
+      </w:r>
+      <w:r>
+        <w:rPr>
+          <w:rFonts w:ascii="Consolas" w:eastAsia="Times New Roman" w:hAnsi="Consolas" w:cs="Times New Roman"/>
+          <w:color w:val="DCDCAA"/>
+          <w:sz w:val="21"/>
+          <w:szCs w:val="21"/>
+          <w:lang w:val="en-US" w:eastAsia="es-NI"/>
+        </w:rPr>
+        <w:t>|</w:t>
+      </w:r>
+      <w:r>
+        <w:rPr>
+          <w:rFonts w:ascii="Consolas" w:eastAsia="Times New Roman" w:hAnsi="Consolas" w:cs="Times New Roman"/>
+          <w:color w:val="D16969"/>
+          <w:sz w:val="21"/>
+          <w:szCs w:val="21"/>
+          <w:lang w:val="en-US" w:eastAsia="es-NI"/>
+        </w:rPr>
+        <w:t>jpg</w:t>
+      </w:r>
+      <w:r>
+        <w:rPr>
+          <w:rFonts w:ascii="Consolas" w:eastAsia="Times New Roman" w:hAnsi="Consolas" w:cs="Times New Roman"/>
+          <w:color w:val="DCDCAA"/>
+          <w:sz w:val="21"/>
+          <w:szCs w:val="21"/>
+          <w:lang w:val="en-US" w:eastAsia="es-NI"/>
+        </w:rPr>
+        <w:t>|</w:t>
+      </w:r>
+      <w:r>
+        <w:rPr>
+          <w:rFonts w:ascii="Consolas" w:eastAsia="Times New Roman" w:hAnsi="Consolas" w:cs="Times New Roman"/>
+          <w:color w:val="D16969"/>
+          <w:sz w:val="21"/>
+          <w:szCs w:val="21"/>
+          <w:lang w:val="en-US" w:eastAsia="es-NI"/>
+        </w:rPr>
+        <w:t>png</w:t>
+      </w:r>
+      <w:proofErr w:type="spellEnd"/>
+      <w:r>
+        <w:rPr>
+          <w:rFonts w:ascii="Consolas" w:eastAsia="Times New Roman" w:hAnsi="Consolas" w:cs="Times New Roman"/>
+          <w:color w:val="D16969"/>
+          <w:sz w:val="21"/>
+          <w:szCs w:val="21"/>
+          <w:lang w:val="en-US" w:eastAsia="es-NI"/>
+        </w:rPr>
+        <w:t>/</w:t>
+      </w:r>
+    </w:p>
+    <w:p>
+      <w:pPr>
+        <w:shd w:val="clear" w:color="auto" w:fill="1E1E1E"/>
+        <w:spacing w:after="0" w:line="285" w:lineRule="atLeast"/>
+        <w:rPr>
+          <w:rFonts w:ascii="Consolas" w:eastAsia="Times New Roman" w:hAnsi="Consolas" w:cs="Times New Roman"/>
+          <w:color w:val="D4D4D4"/>
+          <w:sz w:val="21"/>
+          <w:szCs w:val="21"/>
+          <w:lang w:eastAsia="es-NI"/>
+        </w:rPr>
+      </w:pPr>
+      <w:r>
+        <w:rPr>
+          <w:rFonts w:ascii="Consolas" w:eastAsia="Times New Roman" w:hAnsi="Consolas" w:cs="Times New Roman"/>
+          <w:color w:val="D4D4D4"/>
+          <w:sz w:val="21"/>
+          <w:szCs w:val="21"/>
+          <w:lang w:val="en-US" w:eastAsia="es-NI"/>
+        </w:rPr>
+        <w:lastRenderedPageBreak/>
+        <w:t xml:space="preserve">        </w:t>
+      </w:r>
+      <w:r>
+        <w:rPr>
+          <w:rFonts w:ascii="Consolas" w:eastAsia="Times New Roman" w:hAnsi="Consolas" w:cs="Times New Roman"/>
+          <w:color w:val="6A9955"/>
+          <w:sz w:val="21"/>
+          <w:szCs w:val="21"/>
+          <w:lang w:eastAsia="es-NI"/>
+        </w:rPr>
+        <w:t>//comprueba q el tipo subido coincide con alguna de las esperadas</w:t>
+      </w:r>
+    </w:p>
+    <w:p>
+      <w:pPr>
+        <w:shd w:val="clear" w:color="auto" w:fill="1E1E1E"/>
+        <w:spacing w:after="0" w:line="285" w:lineRule="atLeast"/>
+        <w:rPr>
+          <w:rFonts w:ascii="Consolas" w:eastAsia="Times New Roman" w:hAnsi="Consolas" w:cs="Times New Roman"/>
+          <w:color w:val="D4D4D4"/>
+          <w:sz w:val="21"/>
+          <w:szCs w:val="21"/>
+          <w:lang w:val="en-US" w:eastAsia="es-NI"/>
+        </w:rPr>
+      </w:pPr>
+      <w:r>
+        <w:rPr>
+          <w:rFonts w:ascii="Consolas" w:eastAsia="Times New Roman" w:hAnsi="Consolas" w:cs="Times New Roman"/>
+          <w:color w:val="D4D4D4"/>
+          <w:sz w:val="21"/>
+          <w:szCs w:val="21"/>
+          <w:lang w:eastAsia="es-NI"/>
+        </w:rPr>
+        <w:t xml:space="preserve">        </w:t>
+      </w:r>
+      <w:r>
+        <w:rPr>
+          <w:rFonts w:ascii="Consolas" w:eastAsia="Times New Roman" w:hAnsi="Consolas" w:cs="Times New Roman"/>
+          <w:color w:val="569CD6"/>
+          <w:sz w:val="21"/>
+          <w:szCs w:val="21"/>
+          <w:lang w:val="en-US" w:eastAsia="es-NI"/>
+        </w:rPr>
+        <w:t>const</w:t>
+      </w:r>
+      <w:r>
+        <w:rPr>
+          <w:rFonts w:ascii="Consolas" w:eastAsia="Times New Roman" w:hAnsi="Consolas" w:cs="Times New Roman"/>
+          <w:color w:val="D4D4D4"/>
+          <w:sz w:val="21"/>
+          <w:szCs w:val="21"/>
+          <w:lang w:val="en-US" w:eastAsia="es-NI"/>
+        </w:rPr>
+        <w:t xml:space="preserve"> </w:t>
+      </w:r>
+      <w:proofErr w:type="spellStart"/>
+      <w:r>
+        <w:rPr>
+          <w:rFonts w:ascii="Consolas" w:eastAsia="Times New Roman" w:hAnsi="Consolas" w:cs="Times New Roman"/>
+          <w:color w:val="9CDCFE"/>
+          <w:sz w:val="21"/>
+          <w:szCs w:val="21"/>
+          <w:lang w:val="en-US" w:eastAsia="es-NI"/>
+        </w:rPr>
+        <w:t>mimetype</w:t>
+      </w:r>
+      <w:proofErr w:type="spellEnd"/>
+      <w:r>
+        <w:rPr>
+          <w:rFonts w:ascii="Consolas" w:eastAsia="Times New Roman" w:hAnsi="Consolas" w:cs="Times New Roman"/>
+          <w:color w:val="D4D4D4"/>
+          <w:sz w:val="21"/>
+          <w:szCs w:val="21"/>
+          <w:lang w:val="en-US" w:eastAsia="es-NI"/>
+        </w:rPr>
+        <w:t>=</w:t>
+      </w:r>
+      <w:proofErr w:type="spellStart"/>
+      <w:r>
+        <w:rPr>
+          <w:rFonts w:ascii="Consolas" w:eastAsia="Times New Roman" w:hAnsi="Consolas" w:cs="Times New Roman"/>
+          <w:color w:val="9CDCFE"/>
+          <w:sz w:val="21"/>
+          <w:szCs w:val="21"/>
+          <w:lang w:val="en-US" w:eastAsia="es-NI"/>
+        </w:rPr>
+        <w:t>fileType</w:t>
+      </w:r>
+      <w:r>
+        <w:rPr>
+          <w:rFonts w:ascii="Consolas" w:eastAsia="Times New Roman" w:hAnsi="Consolas" w:cs="Times New Roman"/>
+          <w:color w:val="D4D4D4"/>
+          <w:sz w:val="21"/>
+          <w:szCs w:val="21"/>
+          <w:lang w:val="en-US" w:eastAsia="es-NI"/>
+        </w:rPr>
+        <w:t>.</w:t>
+      </w:r>
+      <w:r>
+        <w:rPr>
+          <w:rFonts w:ascii="Consolas" w:eastAsia="Times New Roman" w:hAnsi="Consolas" w:cs="Times New Roman"/>
+          <w:color w:val="DCDCAA"/>
+          <w:sz w:val="21"/>
+          <w:szCs w:val="21"/>
+          <w:lang w:val="en-US" w:eastAsia="es-NI"/>
+        </w:rPr>
+        <w:t>test</w:t>
+      </w:r>
+      <w:proofErr w:type="spellEnd"/>
+      <w:r>
+        <w:rPr>
+          <w:rFonts w:ascii="Consolas" w:eastAsia="Times New Roman" w:hAnsi="Consolas" w:cs="Times New Roman"/>
+          <w:color w:val="D4D4D4"/>
+          <w:sz w:val="21"/>
+          <w:szCs w:val="21"/>
+          <w:lang w:val="en-US" w:eastAsia="es-NI"/>
+        </w:rPr>
+        <w:t>(</w:t>
+      </w:r>
+      <w:proofErr w:type="spellStart"/>
+      <w:proofErr w:type="gramStart"/>
+      <w:r>
+        <w:rPr>
+          <w:rFonts w:ascii="Consolas" w:eastAsia="Times New Roman" w:hAnsi="Consolas" w:cs="Times New Roman"/>
+          <w:color w:val="9CDCFE"/>
+          <w:sz w:val="21"/>
+          <w:szCs w:val="21"/>
+          <w:lang w:val="en-US" w:eastAsia="es-NI"/>
+        </w:rPr>
+        <w:t>file</w:t>
+      </w:r>
+      <w:r>
+        <w:rPr>
+          <w:rFonts w:ascii="Consolas" w:eastAsia="Times New Roman" w:hAnsi="Consolas" w:cs="Times New Roman"/>
+          <w:color w:val="D4D4D4"/>
+          <w:sz w:val="21"/>
+          <w:szCs w:val="21"/>
+          <w:lang w:val="en-US" w:eastAsia="es-NI"/>
+        </w:rPr>
+        <w:t>.</w:t>
+      </w:r>
+      <w:r>
+        <w:rPr>
+          <w:rFonts w:ascii="Consolas" w:eastAsia="Times New Roman" w:hAnsi="Consolas" w:cs="Times New Roman"/>
+          <w:color w:val="9CDCFE"/>
+          <w:sz w:val="21"/>
+          <w:szCs w:val="21"/>
+          <w:lang w:val="en-US" w:eastAsia="es-NI"/>
+        </w:rPr>
+        <w:t>mimetype</w:t>
+      </w:r>
+      <w:proofErr w:type="spellEnd"/>
+      <w:proofErr w:type="gramEnd"/>
+      <w:r>
+        <w:rPr>
+          <w:rFonts w:ascii="Consolas" w:eastAsia="Times New Roman" w:hAnsi="Consolas" w:cs="Times New Roman"/>
+          <w:color w:val="D4D4D4"/>
+          <w:sz w:val="21"/>
+          <w:szCs w:val="21"/>
+          <w:lang w:val="en-US" w:eastAsia="es-NI"/>
+        </w:rPr>
+        <w:t>)</w:t>
+      </w:r>
+    </w:p>
+    <w:p>
+      <w:pPr>
+        <w:shd w:val="clear" w:color="auto" w:fill="1E1E1E"/>
+        <w:spacing w:after="0" w:line="285" w:lineRule="atLeast"/>
+        <w:rPr>
+          <w:rFonts w:ascii="Consolas" w:eastAsia="Times New Roman" w:hAnsi="Consolas" w:cs="Times New Roman"/>
+          <w:color w:val="D4D4D4"/>
+          <w:sz w:val="21"/>
+          <w:szCs w:val="21"/>
+          <w:lang w:eastAsia="es-NI"/>
+        </w:rPr>
+      </w:pPr>
+      <w:r>
+        <w:rPr>
+          <w:rFonts w:ascii="Consolas" w:eastAsia="Times New Roman" w:hAnsi="Consolas" w:cs="Times New Roman"/>
+          <w:color w:val="D4D4D4"/>
+          <w:sz w:val="21"/>
+          <w:szCs w:val="21"/>
+          <w:lang w:val="en-US" w:eastAsia="es-NI"/>
+        </w:rPr>
+        <w:t xml:space="preserve">        </w:t>
+      </w:r>
+      <w:r>
+        <w:rPr>
+          <w:rFonts w:ascii="Consolas" w:eastAsia="Times New Roman" w:hAnsi="Consolas" w:cs="Times New Roman"/>
+          <w:color w:val="6A9955"/>
+          <w:sz w:val="21"/>
+          <w:szCs w:val="21"/>
+          <w:lang w:eastAsia="es-NI"/>
+        </w:rPr>
+        <w:t xml:space="preserve">//ahora compruebo la </w:t>
+      </w:r>
+      <w:proofErr w:type="spellStart"/>
+      <w:r>
+        <w:rPr>
+          <w:rFonts w:ascii="Consolas" w:eastAsia="Times New Roman" w:hAnsi="Consolas" w:cs="Times New Roman"/>
+          <w:color w:val="6A9955"/>
+          <w:sz w:val="21"/>
+          <w:szCs w:val="21"/>
+          <w:lang w:eastAsia="es-NI"/>
+        </w:rPr>
+        <w:t>extension</w:t>
+      </w:r>
+      <w:proofErr w:type="spellEnd"/>
+      <w:r>
+        <w:rPr>
+          <w:rFonts w:ascii="Consolas" w:eastAsia="Times New Roman" w:hAnsi="Consolas" w:cs="Times New Roman"/>
+          <w:color w:val="6A9955"/>
+          <w:sz w:val="21"/>
+          <w:szCs w:val="21"/>
+          <w:lang w:eastAsia="es-NI"/>
+        </w:rPr>
+        <w:t xml:space="preserve"> con un </w:t>
+      </w:r>
+      <w:proofErr w:type="spellStart"/>
+      <w:r>
+        <w:rPr>
+          <w:rFonts w:ascii="Consolas" w:eastAsia="Times New Roman" w:hAnsi="Consolas" w:cs="Times New Roman"/>
+          <w:color w:val="6A9955"/>
+          <w:sz w:val="21"/>
+          <w:szCs w:val="21"/>
+          <w:lang w:eastAsia="es-NI"/>
+        </w:rPr>
+        <w:t>metodo</w:t>
+      </w:r>
+      <w:proofErr w:type="spellEnd"/>
+      <w:r>
+        <w:rPr>
+          <w:rFonts w:ascii="Consolas" w:eastAsia="Times New Roman" w:hAnsi="Consolas" w:cs="Times New Roman"/>
+          <w:color w:val="6A9955"/>
+          <w:sz w:val="21"/>
+          <w:szCs w:val="21"/>
+          <w:lang w:eastAsia="es-NI"/>
+        </w:rPr>
+        <w:t xml:space="preserve"> de </w:t>
+      </w:r>
+      <w:proofErr w:type="spellStart"/>
+      <w:r>
+        <w:rPr>
+          <w:rFonts w:ascii="Consolas" w:eastAsia="Times New Roman" w:hAnsi="Consolas" w:cs="Times New Roman"/>
+          <w:color w:val="6A9955"/>
+          <w:sz w:val="21"/>
+          <w:szCs w:val="21"/>
+          <w:lang w:eastAsia="es-NI"/>
+        </w:rPr>
+        <w:t>path</w:t>
+      </w:r>
+      <w:proofErr w:type="spellEnd"/>
+      <w:r>
+        <w:rPr>
+          <w:rFonts w:ascii="Consolas" w:eastAsia="Times New Roman" w:hAnsi="Consolas" w:cs="Times New Roman"/>
+          <w:color w:val="6A9955"/>
+          <w:sz w:val="21"/>
+          <w:szCs w:val="21"/>
+          <w:lang w:eastAsia="es-NI"/>
+        </w:rPr>
+        <w:t xml:space="preserve"> </w:t>
+      </w:r>
+      <w:proofErr w:type="spellStart"/>
+      <w:r>
+        <w:rPr>
+          <w:rFonts w:ascii="Consolas" w:eastAsia="Times New Roman" w:hAnsi="Consolas" w:cs="Times New Roman"/>
+          <w:color w:val="6A9955"/>
+          <w:sz w:val="21"/>
+          <w:szCs w:val="21"/>
+          <w:lang w:eastAsia="es-NI"/>
+        </w:rPr>
+        <w:t>pasandole</w:t>
+      </w:r>
+      <w:proofErr w:type="spellEnd"/>
+      <w:r>
+        <w:rPr>
+          <w:rFonts w:ascii="Consolas" w:eastAsia="Times New Roman" w:hAnsi="Consolas" w:cs="Times New Roman"/>
+          <w:color w:val="6A9955"/>
+          <w:sz w:val="21"/>
+          <w:szCs w:val="21"/>
+          <w:lang w:eastAsia="es-NI"/>
+        </w:rPr>
+        <w:t xml:space="preserve"> el </w:t>
+      </w:r>
+      <w:proofErr w:type="spellStart"/>
+      <w:r>
+        <w:rPr>
+          <w:rFonts w:ascii="Consolas" w:eastAsia="Times New Roman" w:hAnsi="Consolas" w:cs="Times New Roman"/>
+          <w:color w:val="6A9955"/>
+          <w:sz w:val="21"/>
+          <w:szCs w:val="21"/>
+          <w:lang w:eastAsia="es-NI"/>
+        </w:rPr>
+        <w:t>originalname</w:t>
+      </w:r>
+      <w:proofErr w:type="spellEnd"/>
+    </w:p>
+    <w:p>
+      <w:pPr>
+        <w:shd w:val="clear" w:color="auto" w:fill="1E1E1E"/>
+        <w:spacing w:after="0" w:line="285" w:lineRule="atLeast"/>
+        <w:rPr>
+          <w:rFonts w:ascii="Consolas" w:eastAsia="Times New Roman" w:hAnsi="Consolas" w:cs="Times New Roman"/>
+          <w:color w:val="D4D4D4"/>
+          <w:sz w:val="21"/>
+          <w:szCs w:val="21"/>
+          <w:lang w:val="en-US" w:eastAsia="es-NI"/>
+        </w:rPr>
+      </w:pPr>
+      <w:r>
+        <w:rPr>
+          <w:rFonts w:ascii="Consolas" w:eastAsia="Times New Roman" w:hAnsi="Consolas" w:cs="Times New Roman"/>
+          <w:color w:val="D4D4D4"/>
+          <w:sz w:val="21"/>
+          <w:szCs w:val="21"/>
+          <w:lang w:eastAsia="es-NI"/>
+        </w:rPr>
+        <w:t xml:space="preserve">        </w:t>
+      </w:r>
+      <w:r>
+        <w:rPr>
+          <w:rFonts w:ascii="Consolas" w:eastAsia="Times New Roman" w:hAnsi="Consolas" w:cs="Times New Roman"/>
+          <w:color w:val="569CD6"/>
+          <w:sz w:val="21"/>
+          <w:szCs w:val="21"/>
+          <w:lang w:val="en-US" w:eastAsia="es-NI"/>
+        </w:rPr>
+        <w:t>const</w:t>
+      </w:r>
+      <w:r>
+        <w:rPr>
+          <w:rFonts w:ascii="Consolas" w:eastAsia="Times New Roman" w:hAnsi="Consolas" w:cs="Times New Roman"/>
+          <w:color w:val="D4D4D4"/>
+          <w:sz w:val="21"/>
+          <w:szCs w:val="21"/>
+          <w:lang w:val="en-US" w:eastAsia="es-NI"/>
+        </w:rPr>
+        <w:t xml:space="preserve"> </w:t>
+      </w:r>
+      <w:proofErr w:type="spellStart"/>
+      <w:r>
+        <w:rPr>
+          <w:rFonts w:ascii="Consolas" w:eastAsia="Times New Roman" w:hAnsi="Consolas" w:cs="Times New Roman"/>
+          <w:color w:val="9CDCFE"/>
+          <w:sz w:val="21"/>
+          <w:szCs w:val="21"/>
+          <w:lang w:val="en-US" w:eastAsia="es-NI"/>
+        </w:rPr>
+        <w:t>extname</w:t>
+      </w:r>
+      <w:proofErr w:type="spellEnd"/>
+      <w:r>
+        <w:rPr>
+          <w:rFonts w:ascii="Consolas" w:eastAsia="Times New Roman" w:hAnsi="Consolas" w:cs="Times New Roman"/>
+          <w:color w:val="D4D4D4"/>
+          <w:sz w:val="21"/>
+          <w:szCs w:val="21"/>
+          <w:lang w:val="en-US" w:eastAsia="es-NI"/>
+        </w:rPr>
+        <w:t>=</w:t>
+      </w:r>
+      <w:proofErr w:type="spellStart"/>
+      <w:r>
+        <w:rPr>
+          <w:rFonts w:ascii="Consolas" w:eastAsia="Times New Roman" w:hAnsi="Consolas" w:cs="Times New Roman"/>
+          <w:color w:val="9CDCFE"/>
+          <w:sz w:val="21"/>
+          <w:szCs w:val="21"/>
+          <w:lang w:val="en-US" w:eastAsia="es-NI"/>
+        </w:rPr>
+        <w:t>fileType</w:t>
+      </w:r>
+      <w:r>
+        <w:rPr>
+          <w:rFonts w:ascii="Consolas" w:eastAsia="Times New Roman" w:hAnsi="Consolas" w:cs="Times New Roman"/>
+          <w:color w:val="D4D4D4"/>
+          <w:sz w:val="21"/>
+          <w:szCs w:val="21"/>
+          <w:lang w:val="en-US" w:eastAsia="es-NI"/>
+        </w:rPr>
+        <w:t>.</w:t>
+      </w:r>
+      <w:r>
+        <w:rPr>
+          <w:rFonts w:ascii="Consolas" w:eastAsia="Times New Roman" w:hAnsi="Consolas" w:cs="Times New Roman"/>
+          <w:color w:val="DCDCAA"/>
+          <w:sz w:val="21"/>
+          <w:szCs w:val="21"/>
+          <w:lang w:val="en-US" w:eastAsia="es-NI"/>
+        </w:rPr>
+        <w:t>test</w:t>
+      </w:r>
+      <w:proofErr w:type="spellEnd"/>
+      <w:r>
+        <w:rPr>
+          <w:rFonts w:ascii="Consolas" w:eastAsia="Times New Roman" w:hAnsi="Consolas" w:cs="Times New Roman"/>
+          <w:color w:val="D4D4D4"/>
+          <w:sz w:val="21"/>
+          <w:szCs w:val="21"/>
+          <w:lang w:val="en-US" w:eastAsia="es-NI"/>
+        </w:rPr>
+        <w:t>(</w:t>
+      </w:r>
+      <w:proofErr w:type="spellStart"/>
+      <w:proofErr w:type="gramStart"/>
+      <w:r>
+        <w:rPr>
+          <w:rFonts w:ascii="Consolas" w:eastAsia="Times New Roman" w:hAnsi="Consolas" w:cs="Times New Roman"/>
+          <w:color w:val="9CDCFE"/>
+          <w:sz w:val="21"/>
+          <w:szCs w:val="21"/>
+          <w:lang w:val="en-US" w:eastAsia="es-NI"/>
+        </w:rPr>
+        <w:t>path</w:t>
+      </w:r>
+      <w:r>
+        <w:rPr>
+          <w:rFonts w:ascii="Consolas" w:eastAsia="Times New Roman" w:hAnsi="Consolas" w:cs="Times New Roman"/>
+          <w:color w:val="D4D4D4"/>
+          <w:sz w:val="21"/>
+          <w:szCs w:val="21"/>
+          <w:lang w:val="en-US" w:eastAsia="es-NI"/>
+        </w:rPr>
+        <w:t>.</w:t>
+      </w:r>
+      <w:r>
+        <w:rPr>
+          <w:rFonts w:ascii="Consolas" w:eastAsia="Times New Roman" w:hAnsi="Consolas" w:cs="Times New Roman"/>
+          <w:color w:val="DCDCAA"/>
+          <w:sz w:val="21"/>
+          <w:szCs w:val="21"/>
+          <w:lang w:val="en-US" w:eastAsia="es-NI"/>
+        </w:rPr>
+        <w:t>extname</w:t>
+      </w:r>
+      <w:proofErr w:type="spellEnd"/>
+      <w:proofErr w:type="gramEnd"/>
+      <w:r>
+        <w:rPr>
+          <w:rFonts w:ascii="Consolas" w:eastAsia="Times New Roman" w:hAnsi="Consolas" w:cs="Times New Roman"/>
+          <w:color w:val="D4D4D4"/>
+          <w:sz w:val="21"/>
+          <w:szCs w:val="21"/>
+          <w:lang w:val="en-US" w:eastAsia="es-NI"/>
+        </w:rPr>
+        <w:t>(</w:t>
+      </w:r>
+      <w:proofErr w:type="spellStart"/>
+      <w:r>
+        <w:rPr>
+          <w:rFonts w:ascii="Consolas" w:eastAsia="Times New Roman" w:hAnsi="Consolas" w:cs="Times New Roman"/>
+          <w:color w:val="9CDCFE"/>
+          <w:sz w:val="21"/>
+          <w:szCs w:val="21"/>
+          <w:lang w:val="en-US" w:eastAsia="es-NI"/>
+        </w:rPr>
+        <w:t>file</w:t>
+      </w:r>
+      <w:r>
+        <w:rPr>
+          <w:rFonts w:ascii="Consolas" w:eastAsia="Times New Roman" w:hAnsi="Consolas" w:cs="Times New Roman"/>
+          <w:color w:val="D4D4D4"/>
+          <w:sz w:val="21"/>
+          <w:szCs w:val="21"/>
+          <w:lang w:val="en-US" w:eastAsia="es-NI"/>
+        </w:rPr>
+        <w:t>.</w:t>
+      </w:r>
+      <w:r>
+        <w:rPr>
+          <w:rFonts w:ascii="Consolas" w:eastAsia="Times New Roman" w:hAnsi="Consolas" w:cs="Times New Roman"/>
+          <w:color w:val="9CDCFE"/>
+          <w:sz w:val="21"/>
+          <w:szCs w:val="21"/>
+          <w:lang w:val="en-US" w:eastAsia="es-NI"/>
+        </w:rPr>
+        <w:t>originalname</w:t>
+      </w:r>
+      <w:proofErr w:type="spellEnd"/>
+      <w:r>
+        <w:rPr>
+          <w:rFonts w:ascii="Consolas" w:eastAsia="Times New Roman" w:hAnsi="Consolas" w:cs="Times New Roman"/>
+          <w:color w:val="D4D4D4"/>
+          <w:sz w:val="21"/>
+          <w:szCs w:val="21"/>
+          <w:lang w:val="en-US" w:eastAsia="es-NI"/>
+        </w:rPr>
+        <w:t>))</w:t>
+      </w:r>
+    </w:p>
+    <w:p>
+      <w:pPr>
+        <w:shd w:val="clear" w:color="auto" w:fill="1E1E1E"/>
+        <w:spacing w:after="0" w:line="285" w:lineRule="atLeast"/>
+        <w:rPr>
+          <w:rFonts w:ascii="Consolas" w:eastAsia="Times New Roman" w:hAnsi="Consolas" w:cs="Times New Roman"/>
+          <w:color w:val="D4D4D4"/>
+          <w:sz w:val="21"/>
+          <w:szCs w:val="21"/>
+          <w:lang w:eastAsia="es-NI"/>
+        </w:rPr>
+      </w:pPr>
+      <w:r>
+        <w:rPr>
+          <w:rFonts w:ascii="Consolas" w:eastAsia="Times New Roman" w:hAnsi="Consolas" w:cs="Times New Roman"/>
+          <w:color w:val="D4D4D4"/>
+          <w:sz w:val="21"/>
+          <w:szCs w:val="21"/>
+          <w:lang w:val="en-US" w:eastAsia="es-NI"/>
+        </w:rPr>
+        <w:t xml:space="preserve">        </w:t>
+      </w:r>
+      <w:proofErr w:type="spellStart"/>
+      <w:proofErr w:type="gramStart"/>
+      <w:r>
+        <w:rPr>
+          <w:rFonts w:ascii="Consolas" w:eastAsia="Times New Roman" w:hAnsi="Consolas" w:cs="Times New Roman"/>
+          <w:color w:val="C586C0"/>
+          <w:sz w:val="21"/>
+          <w:szCs w:val="21"/>
+          <w:lang w:eastAsia="es-NI"/>
+        </w:rPr>
+        <w:t>if</w:t>
+      </w:r>
+      <w:proofErr w:type="spellEnd"/>
+      <w:r>
+        <w:rPr>
+          <w:rFonts w:ascii="Consolas" w:eastAsia="Times New Roman" w:hAnsi="Consolas" w:cs="Times New Roman"/>
+          <w:color w:val="D4D4D4"/>
+          <w:sz w:val="21"/>
+          <w:szCs w:val="21"/>
+          <w:lang w:eastAsia="es-NI"/>
+        </w:rPr>
+        <w:t>(</w:t>
+      </w:r>
+      <w:proofErr w:type="spellStart"/>
+      <w:proofErr w:type="gramEnd"/>
+      <w:r>
+        <w:rPr>
+          <w:rFonts w:ascii="Consolas" w:eastAsia="Times New Roman" w:hAnsi="Consolas" w:cs="Times New Roman"/>
+          <w:color w:val="9CDCFE"/>
+          <w:sz w:val="21"/>
+          <w:szCs w:val="21"/>
+          <w:lang w:eastAsia="es-NI"/>
+        </w:rPr>
+        <w:t>mimetype</w:t>
+      </w:r>
+      <w:proofErr w:type="spellEnd"/>
+      <w:r>
+        <w:rPr>
+          <w:rFonts w:ascii="Consolas" w:eastAsia="Times New Roman" w:hAnsi="Consolas" w:cs="Times New Roman"/>
+          <w:color w:val="D4D4D4"/>
+          <w:sz w:val="21"/>
+          <w:szCs w:val="21"/>
+          <w:lang w:eastAsia="es-NI"/>
+        </w:rPr>
+        <w:t xml:space="preserve"> &amp;&amp; </w:t>
+      </w:r>
+      <w:proofErr w:type="spellStart"/>
+      <w:r>
+        <w:rPr>
+          <w:rFonts w:ascii="Consolas" w:eastAsia="Times New Roman" w:hAnsi="Consolas" w:cs="Times New Roman"/>
+          <w:color w:val="9CDCFE"/>
+          <w:sz w:val="21"/>
+          <w:szCs w:val="21"/>
+          <w:lang w:eastAsia="es-NI"/>
+        </w:rPr>
+        <w:t>extname</w:t>
+      </w:r>
+      <w:proofErr w:type="spellEnd"/>
+      <w:r>
+        <w:rPr>
+          <w:rFonts w:ascii="Consolas" w:eastAsia="Times New Roman" w:hAnsi="Consolas" w:cs="Times New Roman"/>
+          <w:color w:val="D4D4D4"/>
+          <w:sz w:val="21"/>
+          <w:szCs w:val="21"/>
+          <w:lang w:eastAsia="es-NI"/>
+        </w:rPr>
+        <w:t>){</w:t>
+      </w:r>
+    </w:p>
+    <w:p>
+      <w:pPr>
+        <w:shd w:val="clear" w:color="auto" w:fill="1E1E1E"/>
+        <w:spacing w:after="0" w:line="285" w:lineRule="atLeast"/>
+        <w:rPr>
+          <w:rFonts w:ascii="Consolas" w:eastAsia="Times New Roman" w:hAnsi="Consolas" w:cs="Times New Roman"/>
+          <w:color w:val="D4D4D4"/>
+          <w:sz w:val="21"/>
+          <w:szCs w:val="21"/>
+          <w:lang w:eastAsia="es-NI"/>
+        </w:rPr>
+      </w:pPr>
+      <w:r>
+        <w:rPr>
+          <w:rFonts w:ascii="Consolas" w:eastAsia="Times New Roman" w:hAnsi="Consolas" w:cs="Times New Roman"/>
+          <w:color w:val="D4D4D4"/>
+          <w:sz w:val="21"/>
+          <w:szCs w:val="21"/>
+          <w:lang w:eastAsia="es-NI"/>
+        </w:rPr>
+        <w:t xml:space="preserve">            </w:t>
+      </w:r>
+      <w:r>
+        <w:rPr>
+          <w:rFonts w:ascii="Consolas" w:eastAsia="Times New Roman" w:hAnsi="Consolas" w:cs="Times New Roman"/>
+          <w:color w:val="6A9955"/>
+          <w:sz w:val="21"/>
+          <w:szCs w:val="21"/>
+          <w:lang w:eastAsia="es-NI"/>
+        </w:rPr>
+        <w:t xml:space="preserve">// el </w:t>
+      </w:r>
+      <w:proofErr w:type="spellStart"/>
+      <w:r>
+        <w:rPr>
+          <w:rFonts w:ascii="Consolas" w:eastAsia="Times New Roman" w:hAnsi="Consolas" w:cs="Times New Roman"/>
+          <w:color w:val="6A9955"/>
+          <w:sz w:val="21"/>
+          <w:szCs w:val="21"/>
+          <w:lang w:eastAsia="es-NI"/>
+        </w:rPr>
+        <w:t>cb</w:t>
+      </w:r>
+      <w:proofErr w:type="spellEnd"/>
+      <w:r>
+        <w:rPr>
+          <w:rFonts w:ascii="Consolas" w:eastAsia="Times New Roman" w:hAnsi="Consolas" w:cs="Times New Roman"/>
+          <w:color w:val="6A9955"/>
+          <w:sz w:val="21"/>
+          <w:szCs w:val="21"/>
+          <w:lang w:eastAsia="es-NI"/>
+        </w:rPr>
+        <w:t xml:space="preserve"> dice: no error, continua</w:t>
+      </w:r>
+    </w:p>
+    <w:p>
+      <w:pPr>
+        <w:shd w:val="clear" w:color="auto" w:fill="1E1E1E"/>
+        <w:spacing w:after="0" w:line="285" w:lineRule="atLeast"/>
+        <w:rPr>
+          <w:rFonts w:ascii="Consolas" w:eastAsia="Times New Roman" w:hAnsi="Consolas" w:cs="Times New Roman"/>
+          <w:color w:val="D4D4D4"/>
+          <w:sz w:val="21"/>
+          <w:szCs w:val="21"/>
+          <w:lang w:eastAsia="es-NI"/>
+        </w:rPr>
+      </w:pPr>
+      <w:r>
+        <w:rPr>
+          <w:rFonts w:ascii="Consolas" w:eastAsia="Times New Roman" w:hAnsi="Consolas" w:cs="Times New Roman"/>
+          <w:color w:val="D4D4D4"/>
+          <w:sz w:val="21"/>
+          <w:szCs w:val="21"/>
+          <w:lang w:eastAsia="es-NI"/>
+        </w:rPr>
+        <w:t xml:space="preserve">            </w:t>
+      </w:r>
+      <w:proofErr w:type="spellStart"/>
+      <w:r>
+        <w:rPr>
+          <w:rFonts w:ascii="Consolas" w:eastAsia="Times New Roman" w:hAnsi="Consolas" w:cs="Times New Roman"/>
+          <w:color w:val="DCDCAA"/>
+          <w:sz w:val="21"/>
+          <w:szCs w:val="21"/>
+          <w:lang w:eastAsia="es-NI"/>
+        </w:rPr>
+        <w:t>cb</w:t>
+      </w:r>
+      <w:proofErr w:type="spellEnd"/>
+      <w:r>
+        <w:rPr>
+          <w:rFonts w:ascii="Consolas" w:eastAsia="Times New Roman" w:hAnsi="Consolas" w:cs="Times New Roman"/>
+          <w:color w:val="D4D4D4"/>
+          <w:sz w:val="21"/>
+          <w:szCs w:val="21"/>
+          <w:lang w:eastAsia="es-NI"/>
+        </w:rPr>
+        <w:t>(</w:t>
+      </w:r>
+      <w:proofErr w:type="spellStart"/>
+      <w:proofErr w:type="gramStart"/>
+      <w:r>
+        <w:rPr>
+          <w:rFonts w:ascii="Consolas" w:eastAsia="Times New Roman" w:hAnsi="Consolas" w:cs="Times New Roman"/>
+          <w:color w:val="569CD6"/>
+          <w:sz w:val="21"/>
+          <w:szCs w:val="21"/>
+          <w:lang w:eastAsia="es-NI"/>
+        </w:rPr>
+        <w:t>null</w:t>
+      </w:r>
+      <w:r>
+        <w:rPr>
+          <w:rFonts w:ascii="Consolas" w:eastAsia="Times New Roman" w:hAnsi="Consolas" w:cs="Times New Roman"/>
+          <w:color w:val="D4D4D4"/>
+          <w:sz w:val="21"/>
+          <w:szCs w:val="21"/>
+          <w:lang w:eastAsia="es-NI"/>
+        </w:rPr>
+        <w:t>,</w:t>
+      </w:r>
+      <w:r>
+        <w:rPr>
+          <w:rFonts w:ascii="Consolas" w:eastAsia="Times New Roman" w:hAnsi="Consolas" w:cs="Times New Roman"/>
+          <w:color w:val="569CD6"/>
+          <w:sz w:val="21"/>
+          <w:szCs w:val="21"/>
+          <w:lang w:eastAsia="es-NI"/>
+        </w:rPr>
+        <w:t>true</w:t>
+      </w:r>
+      <w:proofErr w:type="spellEnd"/>
+      <w:proofErr w:type="gramEnd"/>
+      <w:r>
+        <w:rPr>
+          <w:rFonts w:ascii="Consolas" w:eastAsia="Times New Roman" w:hAnsi="Consolas" w:cs="Times New Roman"/>
+          <w:color w:val="D4D4D4"/>
+          <w:sz w:val="21"/>
+          <w:szCs w:val="21"/>
+          <w:lang w:eastAsia="es-NI"/>
+        </w:rPr>
+        <w:t>)</w:t>
+      </w:r>
+    </w:p>
+    <w:p>
+      <w:pPr>
+        <w:shd w:val="clear" w:color="auto" w:fill="1E1E1E"/>
+        <w:spacing w:line="285" w:lineRule="atLeast"/>
+        <w:rPr>
+          <w:rFonts w:ascii="Consolas" w:eastAsia="Times New Roman" w:hAnsi="Consolas" w:cs="Times New Roman"/>
+          <w:color w:val="D4D4D4"/>
+          <w:sz w:val="21"/>
+          <w:szCs w:val="21"/>
+          <w:lang w:eastAsia="es-NI"/>
+        </w:rPr>
+      </w:pPr>
+      <w:r>
+        <w:rPr>
+          <w:rFonts w:ascii="Consolas" w:eastAsia="Times New Roman" w:hAnsi="Consolas" w:cs="Times New Roman"/>
+          <w:color w:val="D4D4D4"/>
+          <w:sz w:val="21"/>
+          <w:szCs w:val="21"/>
+          <w:lang w:eastAsia="es-NI"/>
+        </w:rPr>
+        <w:t xml:space="preserve">        </w:t>
+      </w:r>
+      <w:proofErr w:type="gramStart"/>
+      <w:r>
+        <w:rPr>
+          <w:rFonts w:ascii="Consolas" w:eastAsia="Times New Roman" w:hAnsi="Consolas" w:cs="Times New Roman"/>
+          <w:color w:val="D4D4D4"/>
+          <w:sz w:val="21"/>
+          <w:szCs w:val="21"/>
+          <w:lang w:eastAsia="es-NI"/>
+        </w:rPr>
+        <w:t>}</w:t>
+      </w:r>
+      <w:proofErr w:type="spellStart"/>
+      <w:r>
+        <w:rPr>
+          <w:rFonts w:ascii="Consolas" w:eastAsia="Times New Roman" w:hAnsi="Consolas" w:cs="Times New Roman"/>
+          <w:color w:val="C586C0"/>
+          <w:sz w:val="21"/>
+          <w:szCs w:val="21"/>
+          <w:lang w:eastAsia="es-NI"/>
+        </w:rPr>
+        <w:t>else</w:t>
+      </w:r>
+      <w:proofErr w:type="spellEnd"/>
+      <w:proofErr w:type="gramEnd"/>
+      <w:r>
+        <w:rPr>
+          <w:rFonts w:ascii="Consolas" w:eastAsia="Times New Roman" w:hAnsi="Consolas" w:cs="Times New Roman"/>
+          <w:color w:val="D4D4D4"/>
+          <w:sz w:val="21"/>
+          <w:szCs w:val="21"/>
+          <w:lang w:eastAsia="es-NI"/>
+        </w:rPr>
+        <w:t>{</w:t>
+      </w:r>
+    </w:p>
+    <w:p>
+      <w:pPr>
+        <w:shd w:val="clear" w:color="auto" w:fill="1E1E1E"/>
+        <w:spacing w:after="0" w:line="285" w:lineRule="atLeast"/>
+        <w:rPr>
+          <w:rFonts w:ascii="Consolas" w:eastAsia="Times New Roman" w:hAnsi="Consolas" w:cs="Times New Roman"/>
+          <w:color w:val="D4D4D4"/>
+          <w:sz w:val="21"/>
+          <w:szCs w:val="21"/>
+          <w:lang w:eastAsia="es-NI"/>
+        </w:rPr>
+      </w:pPr>
+      <w:r>
+        <w:rPr>
+          <w:rFonts w:ascii="Consolas" w:eastAsia="Times New Roman" w:hAnsi="Consolas" w:cs="Times New Roman"/>
+          <w:color w:val="D4D4D4"/>
+          <w:sz w:val="21"/>
+          <w:szCs w:val="21"/>
+          <w:lang w:eastAsia="es-NI"/>
+        </w:rPr>
+        <w:t xml:space="preserve">            </w:t>
+      </w:r>
+      <w:r>
+        <w:rPr>
+          <w:rFonts w:ascii="Consolas" w:eastAsia="Times New Roman" w:hAnsi="Consolas" w:cs="Times New Roman"/>
+          <w:color w:val="6A9955"/>
+          <w:sz w:val="21"/>
+          <w:szCs w:val="21"/>
+          <w:lang w:eastAsia="es-NI"/>
+        </w:rPr>
+        <w:t>//sino error</w:t>
+      </w:r>
+    </w:p>
+    <w:p>
+      <w:pPr>
+        <w:shd w:val="clear" w:color="auto" w:fill="1E1E1E"/>
+        <w:spacing w:after="0" w:line="285" w:lineRule="atLeast"/>
+        <w:rPr>
+          <w:rFonts w:ascii="Consolas" w:eastAsia="Times New Roman" w:hAnsi="Consolas" w:cs="Times New Roman"/>
+          <w:color w:val="D4D4D4"/>
+          <w:sz w:val="21"/>
+          <w:szCs w:val="21"/>
+          <w:lang w:eastAsia="es-NI"/>
+        </w:rPr>
+      </w:pPr>
+      <w:r>
+        <w:rPr>
+          <w:rFonts w:ascii="Consolas" w:eastAsia="Times New Roman" w:hAnsi="Consolas" w:cs="Times New Roman"/>
+          <w:color w:val="D4D4D4"/>
+          <w:sz w:val="21"/>
+          <w:szCs w:val="21"/>
+          <w:lang w:eastAsia="es-NI"/>
+        </w:rPr>
+        <w:t xml:space="preserve">            </w:t>
+      </w:r>
+      <w:r>
+        <w:rPr>
+          <w:rFonts w:ascii="Consolas" w:eastAsia="Times New Roman" w:hAnsi="Consolas" w:cs="Times New Roman"/>
+          <w:color w:val="4EC9B0"/>
+          <w:sz w:val="21"/>
+          <w:szCs w:val="21"/>
+          <w:lang w:eastAsia="es-NI"/>
+        </w:rPr>
+        <w:t>console</w:t>
+      </w:r>
+      <w:r>
+        <w:rPr>
+          <w:rFonts w:ascii="Consolas" w:eastAsia="Times New Roman" w:hAnsi="Consolas" w:cs="Times New Roman"/>
+          <w:color w:val="D4D4D4"/>
+          <w:sz w:val="21"/>
+          <w:szCs w:val="21"/>
+          <w:lang w:eastAsia="es-NI"/>
+        </w:rPr>
+        <w:t>.</w:t>
+      </w:r>
+      <w:r>
+        <w:rPr>
+          <w:rFonts w:ascii="Consolas" w:eastAsia="Times New Roman" w:hAnsi="Consolas" w:cs="Times New Roman"/>
+          <w:color w:val="DCDCAA"/>
+          <w:sz w:val="21"/>
+          <w:szCs w:val="21"/>
+          <w:lang w:eastAsia="es-NI"/>
+        </w:rPr>
+        <w:t>log</w:t>
+      </w:r>
+      <w:r>
+        <w:rPr>
+          <w:rFonts w:ascii="Consolas" w:eastAsia="Times New Roman" w:hAnsi="Consolas" w:cs="Times New Roman"/>
+          <w:color w:val="D4D4D4"/>
+          <w:sz w:val="21"/>
+          <w:szCs w:val="21"/>
+          <w:lang w:eastAsia="es-NI"/>
+        </w:rPr>
+        <w:t>(</w:t>
+      </w:r>
+      <w:r>
+        <w:rPr>
+          <w:rFonts w:ascii="Consolas" w:eastAsia="Times New Roman" w:hAnsi="Consolas" w:cs="Times New Roman"/>
+          <w:color w:val="CE9178"/>
+          <w:sz w:val="21"/>
+          <w:szCs w:val="21"/>
+          <w:lang w:eastAsia="es-NI"/>
+        </w:rPr>
+        <w:t>`${</w:t>
+      </w:r>
+      <w:proofErr w:type="spellStart"/>
+      <w:r>
+        <w:rPr>
+          <w:rFonts w:ascii="Consolas" w:eastAsia="Times New Roman" w:hAnsi="Consolas" w:cs="Times New Roman"/>
+          <w:color w:val="9CDCFE"/>
+          <w:sz w:val="21"/>
+          <w:szCs w:val="21"/>
+          <w:lang w:eastAsia="es-NI"/>
+        </w:rPr>
+        <w:t>mimetype</w:t>
+      </w:r>
+      <w:proofErr w:type="spellEnd"/>
+      <w:r>
+        <w:rPr>
+          <w:rFonts w:ascii="Consolas" w:eastAsia="Times New Roman" w:hAnsi="Consolas" w:cs="Times New Roman"/>
+          <w:color w:val="CE9178"/>
+          <w:sz w:val="21"/>
+          <w:szCs w:val="21"/>
+          <w:lang w:eastAsia="es-NI"/>
+        </w:rPr>
+        <w:t>} y ${</w:t>
+      </w:r>
+      <w:proofErr w:type="spellStart"/>
+      <w:r>
+        <w:rPr>
+          <w:rFonts w:ascii="Consolas" w:eastAsia="Times New Roman" w:hAnsi="Consolas" w:cs="Times New Roman"/>
+          <w:color w:val="9CDCFE"/>
+          <w:sz w:val="21"/>
+          <w:szCs w:val="21"/>
+          <w:lang w:eastAsia="es-NI"/>
+        </w:rPr>
+        <w:t>extname</w:t>
+      </w:r>
+      <w:proofErr w:type="spellEnd"/>
+      <w:r>
+        <w:rPr>
+          <w:rFonts w:ascii="Consolas" w:eastAsia="Times New Roman" w:hAnsi="Consolas" w:cs="Times New Roman"/>
+          <w:color w:val="CE9178"/>
+          <w:sz w:val="21"/>
+          <w:szCs w:val="21"/>
+          <w:lang w:eastAsia="es-NI"/>
+        </w:rPr>
+        <w:t>}`</w:t>
+      </w:r>
+      <w:r>
+        <w:rPr>
+          <w:rFonts w:ascii="Consolas" w:eastAsia="Times New Roman" w:hAnsi="Consolas" w:cs="Times New Roman"/>
+          <w:color w:val="D4D4D4"/>
+          <w:sz w:val="21"/>
+          <w:szCs w:val="21"/>
+          <w:lang w:eastAsia="es-NI"/>
+        </w:rPr>
+        <w:t>)</w:t>
+      </w:r>
+    </w:p>
+    <w:p>
+      <w:pPr>
+        <w:shd w:val="clear" w:color="auto" w:fill="1E1E1E"/>
+        <w:spacing w:after="0" w:line="285" w:lineRule="atLeast"/>
+        <w:rPr>
+          <w:rFonts w:ascii="Consolas" w:eastAsia="Times New Roman" w:hAnsi="Consolas" w:cs="Times New Roman"/>
+          <w:color w:val="D4D4D4"/>
+          <w:sz w:val="21"/>
+          <w:szCs w:val="21"/>
+          <w:lang w:eastAsia="es-NI"/>
+        </w:rPr>
+      </w:pPr>
+      <w:r>
+        <w:rPr>
+          <w:rFonts w:ascii="Consolas" w:eastAsia="Times New Roman" w:hAnsi="Consolas" w:cs="Times New Roman"/>
+          <w:color w:val="D4D4D4"/>
+          <w:sz w:val="21"/>
+          <w:szCs w:val="21"/>
+          <w:lang w:eastAsia="es-NI"/>
+        </w:rPr>
+        <w:t xml:space="preserve">            </w:t>
+      </w:r>
+      <w:proofErr w:type="spellStart"/>
+      <w:proofErr w:type="gramStart"/>
+      <w:r>
+        <w:rPr>
+          <w:rFonts w:ascii="Consolas" w:eastAsia="Times New Roman" w:hAnsi="Consolas" w:cs="Times New Roman"/>
+          <w:color w:val="DCDCAA"/>
+          <w:sz w:val="21"/>
+          <w:szCs w:val="21"/>
+          <w:lang w:eastAsia="es-NI"/>
+        </w:rPr>
+        <w:t>cb</w:t>
+      </w:r>
+      <w:proofErr w:type="spellEnd"/>
+      <w:r>
+        <w:rPr>
+          <w:rFonts w:ascii="Consolas" w:eastAsia="Times New Roman" w:hAnsi="Consolas" w:cs="Times New Roman"/>
+          <w:color w:val="D4D4D4"/>
+          <w:sz w:val="21"/>
+          <w:szCs w:val="21"/>
+          <w:lang w:eastAsia="es-NI"/>
+        </w:rPr>
+        <w:t>(</w:t>
+      </w:r>
+      <w:proofErr w:type="gramEnd"/>
+      <w:r>
+        <w:rPr>
+          <w:rFonts w:ascii="Consolas" w:eastAsia="Times New Roman" w:hAnsi="Consolas" w:cs="Times New Roman"/>
+          <w:color w:val="CE9178"/>
+          <w:sz w:val="21"/>
+          <w:szCs w:val="21"/>
+          <w:lang w:eastAsia="es-NI"/>
+        </w:rPr>
+        <w:t>'Error: Archivo debe ser imagen'</w:t>
+      </w:r>
+      <w:r>
+        <w:rPr>
+          <w:rFonts w:ascii="Consolas" w:eastAsia="Times New Roman" w:hAnsi="Consolas" w:cs="Times New Roman"/>
+          <w:color w:val="D4D4D4"/>
+          <w:sz w:val="21"/>
+          <w:szCs w:val="21"/>
+          <w:lang w:eastAsia="es-NI"/>
+        </w:rPr>
+        <w:t>)</w:t>
+      </w:r>
+    </w:p>
+    <w:p>
+      <w:pPr>
+        <w:shd w:val="clear" w:color="auto" w:fill="1E1E1E"/>
+        <w:spacing w:after="0" w:line="285" w:lineRule="atLeast"/>
+        <w:rPr>
+          <w:rFonts w:ascii="Consolas" w:eastAsia="Times New Roman" w:hAnsi="Consolas" w:cs="Times New Roman"/>
+          <w:color w:val="D4D4D4"/>
+          <w:sz w:val="21"/>
+          <w:szCs w:val="21"/>
+          <w:lang w:eastAsia="es-NI"/>
+        </w:rPr>
+      </w:pPr>
+      <w:r>
+        <w:rPr>
+          <w:rFonts w:ascii="Consolas" w:eastAsia="Times New Roman" w:hAnsi="Consolas" w:cs="Times New Roman"/>
+          <w:color w:val="D4D4D4"/>
+          <w:sz w:val="21"/>
+          <w:szCs w:val="21"/>
+          <w:lang w:eastAsia="es-NI"/>
+        </w:rPr>
+        <w:t xml:space="preserve">        }</w:t>
+      </w:r>
+    </w:p>
+    <w:p>
+      <w:pPr>
+        <w:shd w:val="clear" w:color="auto" w:fill="1E1E1E"/>
+        <w:spacing w:after="0" w:line="285" w:lineRule="atLeast"/>
+        <w:rPr>
+          <w:rFonts w:ascii="Consolas" w:eastAsia="Times New Roman" w:hAnsi="Consolas" w:cs="Times New Roman"/>
+          <w:color w:val="D4D4D4"/>
+          <w:sz w:val="21"/>
+          <w:szCs w:val="21"/>
+          <w:lang w:eastAsia="es-NI"/>
+        </w:rPr>
+      </w:pPr>
+      <w:r>
+        <w:rPr>
+          <w:rFonts w:ascii="Consolas" w:eastAsia="Times New Roman" w:hAnsi="Consolas" w:cs="Times New Roman"/>
+          <w:color w:val="D4D4D4"/>
+          <w:sz w:val="21"/>
+          <w:szCs w:val="21"/>
+          <w:lang w:eastAsia="es-NI"/>
+        </w:rPr>
+        <w:t xml:space="preserve">    }</w:t>
+      </w:r>
+    </w:p>
+    <w:p>
+      <w:pPr>
+        <w:shd w:val="clear" w:color="auto" w:fill="1E1E1E"/>
+        <w:spacing w:after="0" w:line="285" w:lineRule="atLeast"/>
+        <w:rPr>
+          <w:rFonts w:ascii="Consolas" w:eastAsia="Times New Roman" w:hAnsi="Consolas" w:cs="Times New Roman"/>
+          <w:color w:val="D4D4D4"/>
+          <w:sz w:val="21"/>
+          <w:szCs w:val="21"/>
+          <w:lang w:eastAsia="es-NI"/>
+        </w:rPr>
+      </w:pPr>
+      <w:r>
+        <w:rPr>
+          <w:rFonts w:ascii="Consolas" w:eastAsia="Times New Roman" w:hAnsi="Consolas" w:cs="Times New Roman"/>
+          <w:color w:val="D4D4D4"/>
+          <w:sz w:val="21"/>
+          <w:szCs w:val="21"/>
+          <w:lang w:eastAsia="es-NI"/>
+        </w:rPr>
+        <w:t>}</w:t>
+      </w:r>
+      <w:proofErr w:type="gramStart"/>
+      <w:r>
+        <w:rPr>
+          <w:rFonts w:ascii="Consolas" w:eastAsia="Times New Roman" w:hAnsi="Consolas" w:cs="Times New Roman"/>
+          <w:color w:val="D4D4D4"/>
+          <w:sz w:val="21"/>
+          <w:szCs w:val="21"/>
+          <w:lang w:eastAsia="es-NI"/>
+        </w:rPr>
+        <w:t>).</w:t>
+      </w:r>
+      <w:r>
+        <w:rPr>
+          <w:rFonts w:ascii="Consolas" w:eastAsia="Times New Roman" w:hAnsi="Consolas" w:cs="Times New Roman"/>
+          <w:color w:val="DCDCAA"/>
+          <w:sz w:val="21"/>
+          <w:szCs w:val="21"/>
+          <w:lang w:eastAsia="es-NI"/>
+        </w:rPr>
+        <w:t>single</w:t>
+      </w:r>
+      <w:proofErr w:type="gramEnd"/>
+      <w:r>
+        <w:rPr>
+          <w:rFonts w:ascii="Consolas" w:eastAsia="Times New Roman" w:hAnsi="Consolas" w:cs="Times New Roman"/>
+          <w:color w:val="D4D4D4"/>
+          <w:sz w:val="21"/>
+          <w:szCs w:val="21"/>
+          <w:lang w:eastAsia="es-NI"/>
+        </w:rPr>
+        <w:t>(</w:t>
+      </w:r>
+      <w:r>
+        <w:rPr>
+          <w:rFonts w:ascii="Consolas" w:eastAsia="Times New Roman" w:hAnsi="Consolas" w:cs="Times New Roman"/>
+          <w:color w:val="CE9178"/>
+          <w:sz w:val="21"/>
+          <w:szCs w:val="21"/>
+          <w:lang w:eastAsia="es-NI"/>
+        </w:rPr>
+        <w:t>'</w:t>
+      </w:r>
+      <w:proofErr w:type="spellStart"/>
+      <w:r>
+        <w:rPr>
+          <w:rFonts w:ascii="Consolas" w:eastAsia="Times New Roman" w:hAnsi="Consolas" w:cs="Times New Roman"/>
+          <w:color w:val="CE9178"/>
+          <w:sz w:val="21"/>
+          <w:szCs w:val="21"/>
+          <w:lang w:eastAsia="es-NI"/>
+        </w:rPr>
+        <w:t>imageInput</w:t>
+      </w:r>
+      <w:proofErr w:type="spellEnd"/>
+      <w:r>
+        <w:rPr>
+          <w:rFonts w:ascii="Consolas" w:eastAsia="Times New Roman" w:hAnsi="Consolas" w:cs="Times New Roman"/>
+          <w:color w:val="CE9178"/>
+          <w:sz w:val="21"/>
+          <w:szCs w:val="21"/>
+          <w:lang w:eastAsia="es-NI"/>
+        </w:rPr>
+        <w:t>'</w:t>
+      </w:r>
+      <w:r>
+        <w:rPr>
+          <w:rFonts w:ascii="Consolas" w:eastAsia="Times New Roman" w:hAnsi="Consolas" w:cs="Times New Roman"/>
+          <w:color w:val="D4D4D4"/>
+          <w:sz w:val="21"/>
+          <w:szCs w:val="21"/>
+          <w:lang w:eastAsia="es-NI"/>
+        </w:rPr>
+        <w:t>)</w:t>
+      </w:r>
+    </w:p>
+    <w:p>
+      <w:pPr>
         <w:rPr>
           <w:lang w:val="en-US"/>
         </w:rPr>
       </w:pPr>
+    </w:p>
+    <w:p>
+      <w:pPr>
+        <w:pStyle w:val="Heading2"/>
+        <w:rPr>
+          <w:lang w:val="en-US"/>
+        </w:rPr>
+      </w:pPr>
+      <w:r>
+        <w:rPr>
+          <w:lang w:val="en-US"/>
+        </w:rPr>
+        <w:t>UUID</w:t>
+      </w:r>
+    </w:p>
+    <w:p>
+      <w:pPr>
+        <w:rPr>
+          <w:lang w:val="en-US"/>
+        </w:rPr>
+      </w:pPr>
+    </w:p>
+    <w:p>
+      <w:r>
+        <w:t>Modulo para generar un n</w:t>
+      </w:r>
+      <w:r>
+        <w:t>ombre para las imágenes basado en algoritmo.</w:t>
+      </w:r>
+    </w:p>
+    <w:p>
+      <w:hyperlink r:id="rId4" w:history="1">
+        <w:r>
+          <w:rPr>
+            <w:rStyle w:val="Hyperlink"/>
+          </w:rPr>
+          <w:t>https://www.npmjs.com/package/uuid</w:t>
+        </w:r>
+      </w:hyperlink>
+    </w:p>
+    <w:p>
+      <w:r>
+        <w:t>UUID tiene distintas versiones, en este caso usare la 4:</w:t>
+      </w:r>
+    </w:p>
+    <w:p>
+      <w:pPr>
+        <w:shd w:val="clear" w:color="auto" w:fill="1E1E1E"/>
+        <w:spacing w:after="0" w:line="285" w:lineRule="atLeast"/>
+        <w:rPr>
+          <w:rFonts w:ascii="Consolas" w:eastAsia="Times New Roman" w:hAnsi="Consolas" w:cs="Times New Roman"/>
+          <w:color w:val="D4D4D4"/>
+          <w:sz w:val="21"/>
+          <w:szCs w:val="21"/>
+          <w:lang w:val="en-US" w:eastAsia="es-NI"/>
+        </w:rPr>
+      </w:pPr>
+      <w:r>
+        <w:rPr>
+          <w:rFonts w:ascii="Consolas" w:eastAsia="Times New Roman" w:hAnsi="Consolas" w:cs="Times New Roman"/>
+          <w:color w:val="569CD6"/>
+          <w:sz w:val="21"/>
+          <w:szCs w:val="21"/>
+          <w:lang w:val="en-US" w:eastAsia="es-NI"/>
+        </w:rPr>
+        <w:t>const</w:t>
+      </w:r>
+      <w:r>
+        <w:rPr>
+          <w:rFonts w:ascii="Consolas" w:eastAsia="Times New Roman" w:hAnsi="Consolas" w:cs="Times New Roman"/>
+          <w:color w:val="D4D4D4"/>
+          <w:sz w:val="21"/>
+          <w:szCs w:val="21"/>
+          <w:lang w:val="en-US" w:eastAsia="es-NI"/>
+        </w:rPr>
+        <w:t xml:space="preserve"> </w:t>
+      </w:r>
+      <w:proofErr w:type="spellStart"/>
+      <w:r>
+        <w:rPr>
+          <w:rFonts w:ascii="Consolas" w:eastAsia="Times New Roman" w:hAnsi="Consolas" w:cs="Times New Roman"/>
+          <w:color w:val="9CDCFE"/>
+          <w:sz w:val="21"/>
+          <w:szCs w:val="21"/>
+          <w:lang w:val="en-US" w:eastAsia="es-NI"/>
+        </w:rPr>
+        <w:t>uuid</w:t>
+      </w:r>
+      <w:proofErr w:type="spellEnd"/>
+      <w:r>
+        <w:rPr>
+          <w:rFonts w:ascii="Consolas" w:eastAsia="Times New Roman" w:hAnsi="Consolas" w:cs="Times New Roman"/>
+          <w:color w:val="D4D4D4"/>
+          <w:sz w:val="21"/>
+          <w:szCs w:val="21"/>
+          <w:lang w:val="en-US" w:eastAsia="es-NI"/>
+        </w:rPr>
+        <w:t>=</w:t>
+      </w:r>
+      <w:r>
+        <w:rPr>
+          <w:rFonts w:ascii="Consolas" w:eastAsia="Times New Roman" w:hAnsi="Consolas" w:cs="Times New Roman"/>
+          <w:color w:val="DCDCAA"/>
+          <w:sz w:val="21"/>
+          <w:szCs w:val="21"/>
+          <w:lang w:val="en-US" w:eastAsia="es-NI"/>
+        </w:rPr>
+        <w:t>require</w:t>
+      </w:r>
+      <w:r>
+        <w:rPr>
+          <w:rFonts w:ascii="Consolas" w:eastAsia="Times New Roman" w:hAnsi="Consolas" w:cs="Times New Roman"/>
+          <w:color w:val="D4D4D4"/>
+          <w:sz w:val="21"/>
+          <w:szCs w:val="21"/>
+          <w:lang w:val="en-US" w:eastAsia="es-NI"/>
+        </w:rPr>
+        <w:t>(</w:t>
+      </w:r>
+      <w:r>
+        <w:rPr>
+          <w:rFonts w:ascii="Consolas" w:eastAsia="Times New Roman" w:hAnsi="Consolas" w:cs="Times New Roman"/>
+          <w:color w:val="CE9178"/>
+          <w:sz w:val="21"/>
+          <w:szCs w:val="21"/>
+          <w:lang w:val="en-US" w:eastAsia="es-NI"/>
+        </w:rPr>
+        <w:t>'</w:t>
+      </w:r>
+      <w:proofErr w:type="spellStart"/>
+      <w:r>
+        <w:rPr>
+          <w:rFonts w:ascii="Consolas" w:eastAsia="Times New Roman" w:hAnsi="Consolas" w:cs="Times New Roman"/>
+          <w:color w:val="CE9178"/>
+          <w:sz w:val="21"/>
+          <w:szCs w:val="21"/>
+          <w:lang w:val="en-US" w:eastAsia="es-NI"/>
+        </w:rPr>
+        <w:t>uuid</w:t>
+      </w:r>
+      <w:proofErr w:type="spellEnd"/>
+      <w:r>
+        <w:rPr>
+          <w:rFonts w:ascii="Consolas" w:eastAsia="Times New Roman" w:hAnsi="Consolas" w:cs="Times New Roman"/>
+          <w:color w:val="CE9178"/>
+          <w:sz w:val="21"/>
+          <w:szCs w:val="21"/>
+          <w:lang w:val="en-US" w:eastAsia="es-NI"/>
+        </w:rPr>
+        <w:t>/v4'</w:t>
+      </w:r>
+      <w:r>
+        <w:rPr>
+          <w:rFonts w:ascii="Consolas" w:eastAsia="Times New Roman" w:hAnsi="Consolas" w:cs="Times New Roman"/>
+          <w:color w:val="D4D4D4"/>
+          <w:sz w:val="21"/>
+          <w:szCs w:val="21"/>
+          <w:lang w:val="en-US" w:eastAsia="es-NI"/>
+        </w:rPr>
+        <w:t>)</w:t>
+      </w:r>
+    </w:p>
+    <w:p>
+      <w:pPr>
+        <w:rPr>
+          <w:lang w:val="en-US"/>
+        </w:rPr>
+      </w:pPr>
+    </w:p>
+    <w:p>
+      <w:r>
+        <w:t>para usar solo llamo a</w:t>
+      </w:r>
+      <w:r>
+        <w:t>l método y le concateno la extensión:</w:t>
+      </w:r>
+    </w:p>
+    <w:p>
+      <w:pPr>
+        <w:shd w:val="clear" w:color="auto" w:fill="1E1E1E"/>
+        <w:spacing w:after="0" w:line="285" w:lineRule="atLeast"/>
+        <w:rPr>
+          <w:rFonts w:ascii="Consolas" w:eastAsia="Times New Roman" w:hAnsi="Consolas" w:cs="Times New Roman"/>
+          <w:color w:val="D4D4D4"/>
+          <w:sz w:val="21"/>
+          <w:szCs w:val="21"/>
+          <w:lang w:val="en-US" w:eastAsia="es-NI"/>
+        </w:rPr>
+      </w:pPr>
+      <w:proofErr w:type="spellStart"/>
+      <w:r>
+        <w:rPr>
+          <w:rFonts w:ascii="Consolas" w:eastAsia="Times New Roman" w:hAnsi="Consolas" w:cs="Times New Roman"/>
+          <w:color w:val="DCDCAA"/>
+          <w:sz w:val="21"/>
+          <w:szCs w:val="21"/>
+          <w:lang w:val="en-US" w:eastAsia="es-NI"/>
+        </w:rPr>
+        <w:t>uuid</w:t>
+      </w:r>
+      <w:proofErr w:type="spellEnd"/>
+      <w:proofErr w:type="gramStart"/>
+      <w:r>
+        <w:rPr>
+          <w:rFonts w:ascii="Consolas" w:eastAsia="Times New Roman" w:hAnsi="Consolas" w:cs="Times New Roman"/>
+          <w:color w:val="D4D4D4"/>
+          <w:sz w:val="21"/>
+          <w:szCs w:val="21"/>
+          <w:lang w:val="en-US" w:eastAsia="es-NI"/>
+        </w:rPr>
+        <w:t>()+</w:t>
+      </w:r>
+      <w:proofErr w:type="spellStart"/>
+      <w:proofErr w:type="gramEnd"/>
+      <w:r>
+        <w:rPr>
+          <w:rFonts w:ascii="Consolas" w:eastAsia="Times New Roman" w:hAnsi="Consolas" w:cs="Times New Roman"/>
+          <w:color w:val="9CDCFE"/>
+          <w:sz w:val="21"/>
+          <w:szCs w:val="21"/>
+          <w:lang w:val="en-US" w:eastAsia="es-NI"/>
+        </w:rPr>
+        <w:t>path</w:t>
+      </w:r>
+      <w:r>
+        <w:rPr>
+          <w:rFonts w:ascii="Consolas" w:eastAsia="Times New Roman" w:hAnsi="Consolas" w:cs="Times New Roman"/>
+          <w:color w:val="D4D4D4"/>
+          <w:sz w:val="21"/>
+          <w:szCs w:val="21"/>
+          <w:lang w:val="en-US" w:eastAsia="es-NI"/>
+        </w:rPr>
+        <w:t>.</w:t>
+      </w:r>
+      <w:r>
+        <w:rPr>
+          <w:rFonts w:ascii="Consolas" w:eastAsia="Times New Roman" w:hAnsi="Consolas" w:cs="Times New Roman"/>
+          <w:color w:val="DCDCAA"/>
+          <w:sz w:val="21"/>
+          <w:szCs w:val="21"/>
+          <w:lang w:val="en-US" w:eastAsia="es-NI"/>
+        </w:rPr>
+        <w:t>extname</w:t>
+      </w:r>
+      <w:proofErr w:type="spellEnd"/>
+      <w:r>
+        <w:rPr>
+          <w:rFonts w:ascii="Consolas" w:eastAsia="Times New Roman" w:hAnsi="Consolas" w:cs="Times New Roman"/>
+          <w:color w:val="D4D4D4"/>
+          <w:sz w:val="21"/>
+          <w:szCs w:val="21"/>
+          <w:lang w:val="en-US" w:eastAsia="es-NI"/>
+        </w:rPr>
+        <w:t>(</w:t>
+      </w:r>
+      <w:proofErr w:type="spellStart"/>
+      <w:r>
+        <w:rPr>
+          <w:rFonts w:ascii="Consolas" w:eastAsia="Times New Roman" w:hAnsi="Consolas" w:cs="Times New Roman"/>
+          <w:color w:val="9CDCFE"/>
+          <w:sz w:val="21"/>
+          <w:szCs w:val="21"/>
+          <w:lang w:val="en-US" w:eastAsia="es-NI"/>
+        </w:rPr>
+        <w:t>file</w:t>
+      </w:r>
+      <w:r>
+        <w:rPr>
+          <w:rFonts w:ascii="Consolas" w:eastAsia="Times New Roman" w:hAnsi="Consolas" w:cs="Times New Roman"/>
+          <w:color w:val="D4D4D4"/>
+          <w:sz w:val="21"/>
+          <w:szCs w:val="21"/>
+          <w:lang w:val="en-US" w:eastAsia="es-NI"/>
+        </w:rPr>
+        <w:t>.</w:t>
+      </w:r>
+      <w:r>
+        <w:rPr>
+          <w:rFonts w:ascii="Consolas" w:eastAsia="Times New Roman" w:hAnsi="Consolas" w:cs="Times New Roman"/>
+          <w:color w:val="9CDCFE"/>
+          <w:sz w:val="21"/>
+          <w:szCs w:val="21"/>
+          <w:lang w:val="en-US" w:eastAsia="es-NI"/>
+        </w:rPr>
+        <w:t>originalname</w:t>
+      </w:r>
+      <w:proofErr w:type="spellEnd"/>
+      <w:r>
+        <w:rPr>
+          <w:rFonts w:ascii="Consolas" w:eastAsia="Times New Roman" w:hAnsi="Consolas" w:cs="Times New Roman"/>
+          <w:color w:val="D4D4D4"/>
+          <w:sz w:val="21"/>
+          <w:szCs w:val="21"/>
+          <w:lang w:val="en-US" w:eastAsia="es-NI"/>
+        </w:rPr>
+        <w:t>).</w:t>
+      </w:r>
+      <w:proofErr w:type="spellStart"/>
+      <w:r>
+        <w:rPr>
+          <w:rFonts w:ascii="Consolas" w:eastAsia="Times New Roman" w:hAnsi="Consolas" w:cs="Times New Roman"/>
+          <w:color w:val="9CDCFE"/>
+          <w:sz w:val="21"/>
+          <w:szCs w:val="21"/>
+          <w:lang w:val="en-US" w:eastAsia="es-NI"/>
+        </w:rPr>
+        <w:t>toLowerCase</w:t>
+      </w:r>
+      <w:proofErr w:type="spellEnd"/>
+      <w:r>
+        <w:rPr>
+          <w:rFonts w:ascii="Consolas" w:eastAsia="Times New Roman" w:hAnsi="Consolas" w:cs="Times New Roman"/>
+          <w:color w:val="9CDCFE"/>
+          <w:sz w:val="21"/>
+          <w:szCs w:val="21"/>
+          <w:lang w:val="en-US" w:eastAsia="es-NI"/>
+        </w:rPr>
+        <w:t>()</w:t>
+      </w:r>
+    </w:p>
+    <w:p>
+      <w:pPr>
+        <w:rPr>
+          <w:lang w:val="en-US"/>
+        </w:rPr>
+      </w:pPr>
+    </w:p>
+    <w:p>
+      <w:pPr>
+        <w:pStyle w:val="Heading2"/>
+        <w:rPr>
+          <w:lang w:val="en-US"/>
+        </w:rPr>
+      </w:pPr>
+      <w:r>
+        <w:rPr>
+          <w:lang w:val="en-US"/>
+        </w:rPr>
+        <w:t>Conclusion</w:t>
+      </w:r>
+    </w:p>
+    <w:p>
+      <w:pPr>
+        <w:rPr>
+          <w:lang w:val="en-US"/>
+        </w:rPr>
+      </w:pPr>
+    </w:p>
+    <w:p>
+      <w:r>
+        <w:t xml:space="preserve">No es </w:t>
+      </w:r>
+      <w:proofErr w:type="spellStart"/>
+      <w:r>
+        <w:t>comun</w:t>
+      </w:r>
+      <w:proofErr w:type="spellEnd"/>
+      <w:r>
+        <w:t xml:space="preserve"> subir l</w:t>
+      </w:r>
+      <w:r>
+        <w:t xml:space="preserve">as imágenes a tu servidor, lo común es usar un servicio dedicado como </w:t>
+      </w:r>
+    </w:p>
+    <w:p>
+      <w:hyperlink r:id="rId5" w:history="1">
+        <w:r>
+          <w:rPr>
+            <w:rStyle w:val="Hyperlink"/>
+          </w:rPr>
+          <w:t>https://aws.amazon.com/es/s3/</w:t>
+        </w:r>
+      </w:hyperlink>
+    </w:p>
+    <w:p>
+      <w:r>
+        <w:t xml:space="preserve">Este servicio me devuelve una </w:t>
+      </w:r>
+      <w:proofErr w:type="spellStart"/>
+      <w:r>
+        <w:t>url</w:t>
+      </w:r>
+      <w:proofErr w:type="spellEnd"/>
+      <w:r>
+        <w:t xml:space="preserve"> de donde se guardo la imagen y luego en mi App o BD solo guardo esa URL para acceder a ella.</w:t>
+      </w:r>
+    </w:p>
+    <w:p>
+      <w:r>
+        <w:t xml:space="preserve">Otro que </w:t>
+      </w:r>
+      <w:proofErr w:type="spellStart"/>
+      <w:r>
+        <w:t>esta</w:t>
+      </w:r>
+      <w:proofErr w:type="spellEnd"/>
+      <w:r>
+        <w:t xml:space="preserve"> basado en amazonS3 es </w:t>
+      </w:r>
+    </w:p>
+    <w:p>
+      <w:hyperlink r:id="rId6" w:history="1">
+        <w:r>
+          <w:rPr>
+            <w:rStyle w:val="Hyperlink"/>
+          </w:rPr>
+          <w:t>https://cloudinary.com/</w:t>
+        </w:r>
+      </w:hyperlink>
+    </w:p>
+    <w:p>
       <w:bookmarkStart w:id="0" w:name="_GoBack"/>
       <w:bookmarkEnd w:id="0"/>
     </w:p>
-    <w:p>
-      <w:pPr>
-        <w:rPr>
-          <w:lang w:val="en-US"/>
-        </w:rPr>
-      </w:pPr>
-    </w:p>
-    <w:p>
-      <w:pPr>
-        <w:rPr>
-          <w:lang w:val="en-US"/>
-        </w:rPr>
-      </w:pPr>
-    </w:p>
+    <w:p/>
+    <w:p/>
     <w:sectPr>
       <w:pgSz w:w="12240" w:h="15840"/>
       <w:pgMar w:top="1417" w:right="1701" w:bottom="1417" w:left="1701" w:header="708" w:footer="708" w:gutter="0"/>
@@ -3291,6 +5739,29 @@
       <w:szCs w:val="26"/>
     </w:rPr>
   </w:style>
+  <w:style w:type="character" w:styleId="Hyperlink">
+    <w:name w:val="Hyperlink"/>
+    <w:basedOn w:val="DefaultParagraphFont"/>
+    <w:uiPriority w:val="99"/>
+    <w:unhideWhenUsed/>
+    <w:rsid w:val="00FF0D00"/>
+    <w:rPr>
+      <w:color w:val="0563C1" w:themeColor="hyperlink"/>
+      <w:u w:val="single"/>
+    </w:rPr>
+  </w:style>
+  <w:style w:type="character" w:styleId="UnresolvedMention">
+    <w:name w:val="Unresolved Mention"/>
+    <w:basedOn w:val="DefaultParagraphFont"/>
+    <w:uiPriority w:val="99"/>
+    <w:semiHidden/>
+    <w:unhideWhenUsed/>
+    <w:rsid w:val="00FF0D00"/>
+    <w:rPr>
+      <w:color w:val="605E5C"/>
+      <w:shd w:val="clear" w:color="auto" w:fill="E1DFDD"/>
+    </w:rPr>
+  </w:style>
 </w:styles>
 </file>
 

</xml_diff>